<commit_message>
word doc formatted to template
</commit_message>
<xml_diff>
--- a/manuscript/manuscript.docx
+++ b/manuscript/manuscript.docx
@@ -43,11 +43,13 @@
         <w:t xml:space="preserve"> </w:t>
       </w:r>
       <w:r>
-        <w:t xml:space="preserve">monitoring:</w:t>
-      </w:r>
-      <w:r>
-        <w:t xml:space="preserve"> </w:t>
-      </w:r>
+        <w:t xml:space="preserve">monitoring</w:t>
+      </w:r>
+    </w:p>
+    <w:p>
+      <w:pPr>
+        <w:pStyle w:val="Subtitle"/>
+      </w:pPr>
       <w:r>
         <w:t xml:space="preserve">A</w:t>
       </w:r>
@@ -78,17 +80,7 @@
     </w:p>
     <w:p>
       <w:pPr>
-        <w:pStyle w:val="Heading2"/>
-      </w:pPr>
-      <w:bookmarkStart w:id="20" w:name="author-information"/>
-      <w:r>
-        <w:t xml:space="preserve">Author information</w:t>
-      </w:r>
-      <w:bookmarkEnd w:id="20"/>
-    </w:p>
-    <w:p>
-      <w:pPr>
-        <w:pStyle w:val="Compact"/>
+        <w:pStyle w:val="Author"/>
       </w:pPr>
       <w:r>
         <w:t xml:space="preserve">Aaron Conway PhD</w:t>
@@ -97,13 +89,50 @@
         <w:rPr>
           <w:vertAlign w:val="superscript"/>
         </w:rPr>
-        <w:t xml:space="preserve">1,2,3</w:t>
-      </w:r>
-    </w:p>
-    <w:p>
-      <w:pPr>
-        <w:pStyle w:val="Compact"/>
-      </w:pPr>
+        <w:t xml:space="preserve">1</w:t>
+      </w:r>
+      <w:r>
+        <w:rPr>
+          <w:vertAlign w:val="superscript"/>
+        </w:rPr>
+        <w:t xml:space="preserve">,</w:t>
+      </w:r>
+      <w:r>
+        <w:rPr>
+          <w:vertAlign w:val="superscript"/>
+        </w:rPr>
+        <w:t xml:space="preserve">2</w:t>
+      </w:r>
+      <w:r>
+        <w:rPr>
+          <w:vertAlign w:val="superscript"/>
+        </w:rPr>
+        <w:t xml:space="preserve">,</w:t>
+      </w:r>
+      <w:r>
+        <w:rPr>
+          <w:vertAlign w:val="superscript"/>
+        </w:rPr>
+        <w:t xml:space="preserve">3</w:t>
+      </w:r>
+      <w:r>
+        <w:rPr>
+          <w:vertAlign w:val="superscript"/>
+        </w:rPr>
+        <w:t xml:space="preserve">,</w:t>
+      </w:r>
+      <w:r>
+        <w:rPr>
+          <w:vertAlign w:val="superscript"/>
+        </w:rPr>
+        <w:t xml:space="preserve">✉</w:t>
+      </w:r>
+      <w:r>
+        <w:t xml:space="preserve">,</w:t>
+      </w:r>
+      <w:r>
+        <w:t xml:space="preserve"> </w:t>
+      </w:r>
       <w:r>
         <w:t xml:space="preserve">Megan Bittner BSc</w:t>
       </w:r>
@@ -113,11 +142,12 @@
         </w:rPr>
         <w:t xml:space="preserve">2</w:t>
       </w:r>
-    </w:p>
-    <w:p>
-      <w:pPr>
-        <w:pStyle w:val="Compact"/>
-      </w:pPr>
+      <w:r>
+        <w:t xml:space="preserve">,</w:t>
+      </w:r>
+      <w:r>
+        <w:t xml:space="preserve"> </w:t>
+      </w:r>
       <w:r>
         <w:t xml:space="preserve">Dan Phan BSc</w:t>
       </w:r>
@@ -127,231 +157,302 @@
         </w:rPr>
         <w:t xml:space="preserve">2</w:t>
       </w:r>
-    </w:p>
-    <w:p>
-      <w:pPr>
-        <w:pStyle w:val="Compact"/>
-      </w:pPr>
-      <w:r>
-        <w:t xml:space="preserve">Navpreet Kamboj BScN</w:t>
+      <w:r>
+        <w:t xml:space="preserve">,</w:t>
+      </w:r>
+      <w:r>
+        <w:t xml:space="preserve"> </w:t>
+      </w:r>
+      <w:r>
+        <w:t xml:space="preserve">Kristina Chang MScN</w:t>
       </w:r>
       <w:r>
         <w:rPr>
           <w:vertAlign w:val="superscript"/>
         </w:rPr>
+        <w:t xml:space="preserve">4</w:t>
+      </w:r>
+      <w:r>
+        <w:t xml:space="preserve">,</w:t>
+      </w:r>
+      <w:r>
+        <w:t xml:space="preserve"> </w:t>
+      </w:r>
+      <w:r>
+        <w:t xml:space="preserve">Elizabeth Tipton PhD</w:t>
+      </w:r>
+      <w:r>
+        <w:rPr>
+          <w:vertAlign w:val="superscript"/>
+        </w:rPr>
+        <w:t xml:space="preserve">5</w:t>
+      </w:r>
+      <w:r>
+        <w:t xml:space="preserve">,</w:t>
+      </w:r>
+      <w:r>
+        <w:t xml:space="preserve"> </w:t>
+      </w:r>
+      <w:r>
+        <w:t xml:space="preserve">and</w:t>
+      </w:r>
+      <w:r>
+        <w:t xml:space="preserve"> </w:t>
+      </w:r>
+      <w:r>
+        <w:t xml:space="preserve">Matteo Parotto MD</w:t>
+      </w:r>
+      <w:r>
+        <w:rPr>
+          <w:vertAlign w:val="superscript"/>
+        </w:rPr>
+        <w:t xml:space="preserve">4</w:t>
+      </w:r>
+    </w:p>
+    <w:p>
+      <w:pPr>
+        <w:pStyle w:val="FirstParagraph"/>
+      </w:pPr>
+      <w:r>
+        <w:rPr>
+          <w:vertAlign w:val="superscript"/>
+        </w:rPr>
+        <w:t xml:space="preserve">1</w:t>
+      </w:r>
+      <w:r>
+        <w:t xml:space="preserve"> </w:t>
+      </w:r>
+      <w:r>
+        <w:t xml:space="preserve">Peter Munk Cardiac Centre, University Health Network</w:t>
+      </w:r>
+      <w:r>
+        <w:br w:type="textWrapping"/>
+      </w:r>
+      <w:r>
+        <w:rPr>
+          <w:vertAlign w:val="superscript"/>
+        </w:rPr>
         <w:t xml:space="preserve">2</w:t>
       </w:r>
-    </w:p>
-    <w:p>
-      <w:pPr>
-        <w:pStyle w:val="Compact"/>
-      </w:pPr>
-      <w:r>
-        <w:t xml:space="preserve">Kristina Chang MScN</w:t>
+      <w:r>
+        <w:t xml:space="preserve"> </w:t>
+      </w:r>
+      <w:r>
+        <w:t xml:space="preserve">Lawrence S. Bloomberg Faculty of Nursing, University of Toronto</w:t>
+      </w:r>
+      <w:r>
+        <w:br w:type="textWrapping"/>
       </w:r>
       <w:r>
         <w:rPr>
           <w:vertAlign w:val="superscript"/>
         </w:rPr>
+        <w:t xml:space="preserve">3</w:t>
+      </w:r>
+      <w:r>
+        <w:t xml:space="preserve"> </w:t>
+      </w:r>
+      <w:r>
+        <w:t xml:space="preserve">School of Nursing, Queensland University of Technology (QUT)</w:t>
+      </w:r>
+      <w:r>
+        <w:br w:type="textWrapping"/>
+      </w:r>
+      <w:r>
+        <w:rPr>
+          <w:vertAlign w:val="superscript"/>
+        </w:rPr>
         <w:t xml:space="preserve">4</w:t>
       </w:r>
-    </w:p>
-    <w:p>
-      <w:pPr>
-        <w:pStyle w:val="Compact"/>
-      </w:pPr>
-      <w:r>
-        <w:t xml:space="preserve">Peter Collins MStatistics</w:t>
+      <w:r>
+        <w:t xml:space="preserve"> </w:t>
+      </w:r>
+      <w:r>
+        <w:t xml:space="preserve">Toronto General Hospital, UHN</w:t>
+      </w:r>
+      <w:r>
+        <w:br w:type="textWrapping"/>
       </w:r>
       <w:r>
         <w:rPr>
           <w:vertAlign w:val="superscript"/>
         </w:rPr>
-        <w:t xml:space="preserve">4</w:t>
-      </w:r>
-    </w:p>
-    <w:p>
-      <w:pPr>
-        <w:pStyle w:val="Compact"/>
-      </w:pPr>
-      <w:r>
-        <w:t xml:space="preserve">Elizabeth Tipton PhD</w:t>
-      </w:r>
+        <w:t xml:space="preserve">5</w:t>
+      </w:r>
+      <w:r>
+        <w:t xml:space="preserve"> </w:t>
+      </w:r>
+      <w:r>
+        <w:t xml:space="preserve">Department of Statistics, Northwestern University</w:t>
+      </w:r>
+    </w:p>
+    <w:p>
+      <w:pPr>
+        <w:pStyle w:val="BodyText"/>
+      </w:pPr>
       <w:r>
         <w:rPr>
           <w:vertAlign w:val="superscript"/>
         </w:rPr>
-        <w:t xml:space="preserve">5</w:t>
-      </w:r>
-    </w:p>
-    <w:p>
-      <w:pPr>
-        <w:pStyle w:val="BodyText"/>
-      </w:pPr>
-      <w:r>
-        <w:t xml:space="preserve">Matteo Parotto MD</w:t>
-      </w:r>
-      <w:r>
-        <w:rPr>
-          <w:vertAlign w:val="superscript"/>
-        </w:rPr>
-        <w:t xml:space="preserve">4</w:t>
-      </w:r>
-    </w:p>
-    <w:p>
-      <w:pPr>
-        <w:pStyle w:val="Compact"/>
-      </w:pPr>
-      <w:r>
-        <w:rPr>
-          <w:vertAlign w:val="superscript"/>
-        </w:rPr>
-        <w:t xml:space="preserve">1</w:t>
-      </w:r>
-      <w:r>
-        <w:t xml:space="preserve"> </w:t>
-      </w:r>
-      <w:r>
-        <w:t xml:space="preserve">Peter Munk Cardiac Centre, University Health Network</w:t>
-      </w:r>
-    </w:p>
-    <w:p>
-      <w:pPr>
-        <w:pStyle w:val="Compact"/>
-      </w:pPr>
-      <w:r>
-        <w:rPr>
-          <w:vertAlign w:val="superscript"/>
-        </w:rPr>
-        <w:t xml:space="preserve">2</w:t>
-      </w:r>
-      <w:r>
-        <w:t xml:space="preserve">Lawrence S. Bloomberg Faculty of Nursing, University of Toronto</w:t>
-      </w:r>
-    </w:p>
-    <w:p>
-      <w:pPr>
-        <w:pStyle w:val="Compact"/>
-      </w:pPr>
-      <w:r>
-        <w:rPr>
-          <w:vertAlign w:val="superscript"/>
-        </w:rPr>
-        <w:t xml:space="preserve">3</w:t>
-      </w:r>
-      <w:r>
-        <w:t xml:space="preserve">School of Nursing, Queensland University of Technology (QUT)</w:t>
-      </w:r>
-    </w:p>
-    <w:p>
-      <w:pPr>
-        <w:pStyle w:val="Compact"/>
-      </w:pPr>
-      <w:r>
-        <w:rPr>
-          <w:vertAlign w:val="superscript"/>
-        </w:rPr>
-        <w:t xml:space="preserve">4</w:t>
-      </w:r>
-      <w:r>
-        <w:t xml:space="preserve">Toronto General Hospital, UHN</w:t>
-      </w:r>
-    </w:p>
-    <w:p>
-      <w:pPr>
-        <w:pStyle w:val="BodyText"/>
-      </w:pPr>
-      <w:r>
-        <w:rPr>
-          <w:vertAlign w:val="superscript"/>
-        </w:rPr>
-        <w:t xml:space="preserve">5</w:t>
-      </w:r>
-      <w:r>
-        <w:t xml:space="preserve">Department of Statistics, Northwestern University</w:t>
-      </w:r>
-    </w:p>
-    <w:p>
-      <w:pPr>
-        <w:pStyle w:val="Heading2"/>
-      </w:pPr>
-      <w:bookmarkStart w:id="21" w:name="corresponding-author"/>
-      <w:r>
-        <w:t xml:space="preserve">Corresponding author</w:t>
-      </w:r>
-      <w:bookmarkEnd w:id="21"/>
-    </w:p>
-    <w:p>
-      <w:pPr>
-        <w:pStyle w:val="FirstParagraph"/>
-      </w:pPr>
-      <w:r>
-        <w:t xml:space="preserve">Dr Aaron Conway BN (Hons) PhD</w:t>
-      </w:r>
-      <w:r>
-        <w:t xml:space="preserve"> </w:t>
-      </w:r>
-      <w:r>
-        <w:t xml:space="preserve">RBC Chair in Cardiovascular Nursing Research | Peter Munk Cardiac Centre | Toronto General Hospital | University Health Network</w:t>
-      </w:r>
-      <w:r>
-        <w:t xml:space="preserve"> </w:t>
-      </w:r>
-      <w:r>
-        <w:t xml:space="preserve">Clinician Investigator | Toronto General Hospital Research Institute | University Health Network</w:t>
-      </w:r>
-      <w:r>
-        <w:t xml:space="preserve"> </w:t>
-      </w:r>
-      <w:r>
-        <w:t xml:space="preserve">Assistant Professor | Lawrence S. Bloomberg Faculty of Nursing | University of Toronto</w:t>
-      </w:r>
-    </w:p>
-    <w:p>
-      <w:pPr>
-        <w:pStyle w:val="BodyText"/>
-      </w:pPr>
-      <w:r>
-        <w:t xml:space="preserve">585 University Ave, 4NU - 476</w:t>
-      </w:r>
-      <w:r>
-        <w:t xml:space="preserve"> </w:t>
-      </w:r>
-      <w:r>
-        <w:t xml:space="preserve">Toronto, ON M5G 2N2</w:t>
-      </w:r>
-    </w:p>
-    <w:p>
-      <w:pPr>
-        <w:pStyle w:val="Compact"/>
-        <w:numPr>
-          <w:numId w:val="1001"/>
-          <w:ilvl w:val="0"/>
-        </w:numPr>
-      </w:pPr>
-      <w:hyperlink r:id="rId22">
+        <w:t xml:space="preserve">✉</w:t>
+      </w:r>
+      <w:r>
+        <w:t xml:space="preserve"> </w:t>
+      </w:r>
+      <w:r>
+        <w:t xml:space="preserve">Correspondence:</w:t>
+      </w:r>
+      <w:r>
+        <w:t xml:space="preserve"> </w:t>
+      </w:r>
+      <w:hyperlink r:id="rId20">
         <w:r>
           <w:rPr>
             <w:rStyle w:val="Hyperlink"/>
           </w:rPr>
-          <w:t xml:space="preserve">aaron.conway@utoronto.ca</w:t>
+          <w:t xml:space="preserve">Aaron Conway PhD &lt;</w:t>
+        </w:r>
+        <w:hyperlink r:id="rId20">
+          <w:r>
+            <w:rPr>
+              <w:rStyle w:val="Hyperlink"/>
+              <w:rStyle w:val="Hyperlink"/>
+            </w:rPr>
+            <w:t xml:space="preserve">aaron.conway@utoronto.ca</w:t>
+          </w:r>
+        </w:hyperlink>
+        <w:r>
+          <w:rPr>
+            <w:rStyle w:val="Hyperlink"/>
+          </w:rPr>
+          <w:t xml:space="preserve">&gt;</w:t>
         </w:r>
       </w:hyperlink>
-      <w:r>
-        <w:t xml:space="preserve"> </w:t>
-      </w:r>
-      <w:r>
-        <w:t xml:space="preserve">| t. (416) 946-7112</w:t>
-      </w:r>
     </w:p>
     <w:p>
       <w:pPr>
         <w:pStyle w:val="Heading2"/>
       </w:pPr>
-      <w:bookmarkStart w:id="23" w:name="declarations"/>
+      <w:bookmarkStart w:id="21" w:name="declarations"/>
       <w:r>
         <w:t xml:space="preserve">Declarations</w:t>
       </w:r>
+      <w:bookmarkEnd w:id="21"/>
+    </w:p>
+    <w:p>
+      <w:pPr>
+        <w:pStyle w:val="FirstParagraph"/>
+      </w:pPr>
+      <w:r>
+        <w:t xml:space="preserve">Clinical trial number: Not applicable</w:t>
+      </w:r>
+    </w:p>
+    <w:p>
+      <w:pPr>
+        <w:pStyle w:val="BodyText"/>
+      </w:pPr>
+      <w:r>
+        <w:t xml:space="preserve">Prior presentations: Not applicable</w:t>
+      </w:r>
+    </w:p>
+    <w:p>
+      <w:pPr>
+        <w:pStyle w:val="BodyText"/>
+      </w:pPr>
+      <w:r>
+        <w:t xml:space="preserve">Abstract word count: 300 words</w:t>
+      </w:r>
+    </w:p>
+    <w:p>
+      <w:pPr>
+        <w:pStyle w:val="BodyText"/>
+      </w:pPr>
+      <w:r>
+        <w:t xml:space="preserve">Total word count: 3075 words</w:t>
+      </w:r>
+    </w:p>
+    <w:p>
+      <w:pPr>
+        <w:pStyle w:val="BodyText"/>
+      </w:pPr>
+      <w:r>
+        <w:t xml:space="preserve">Introduction word count: 303 words</w:t>
+      </w:r>
+    </w:p>
+    <w:p>
+      <w:pPr>
+        <w:pStyle w:val="BodyText"/>
+      </w:pPr>
+      <w:r>
+        <w:t xml:space="preserve">Discussion word count: 781 words</w:t>
+      </w:r>
+    </w:p>
+    <w:p>
+      <w:pPr>
+        <w:pStyle w:val="BodyText"/>
+      </w:pPr>
+      <w:r>
+        <w:t xml:space="preserve">Number of figures: 2</w:t>
+      </w:r>
+    </w:p>
+    <w:p>
+      <w:pPr>
+        <w:pStyle w:val="BodyText"/>
+      </w:pPr>
+      <w:r>
+        <w:t xml:space="preserve">Number of tables: 1</w:t>
+      </w:r>
+    </w:p>
+    <w:p>
+      <w:pPr>
+        <w:pStyle w:val="BodyText"/>
+      </w:pPr>
+      <w:r>
+        <w:t xml:space="preserve">Abbreviated title: Accuracy of zero-heat-flux thermometers</w:t>
+      </w:r>
+    </w:p>
+    <w:p>
+      <w:pPr>
+        <w:pStyle w:val="BodyText"/>
+      </w:pPr>
+      <w:r>
+        <w:t xml:space="preserve">Summary statement: Clinicians should consider the potential that a temperature measurement from a zero-heat-flux thermometer could be as much as 1°C higher or lower than core temperature.</w:t>
+      </w:r>
+    </w:p>
+    <w:p>
+      <w:pPr>
+        <w:pStyle w:val="BodyText"/>
+      </w:pPr>
+      <w:r>
+        <w:t xml:space="preserve">Funding statement: Support was provided solely from institutional and/or departmental sources.</w:t>
+      </w:r>
+    </w:p>
+    <w:p>
+      <w:pPr>
+        <w:pStyle w:val="BodyText"/>
+      </w:pPr>
+      <w:r>
+        <w:t xml:space="preserve">Conflicts of interest: The authors declare no competing interests.</w:t>
+      </w:r>
+    </w:p>
+    <w:p>
+      <w:pPr>
+        <w:pStyle w:val="Heading5"/>
+      </w:pPr>
+      <w:bookmarkStart w:id="22" w:name="page-break"/>
+      <w:r>
+        <w:t xml:space="preserve">Page break</w:t>
+      </w:r>
+      <w:bookmarkEnd w:id="22"/>
+    </w:p>
+    <w:p>
+      <w:pPr>
+        <w:pStyle w:val="Heading3"/>
+      </w:pPr>
+      <w:bookmarkStart w:id="23" w:name="abstract"/>
+      <w:r>
+        <w:t xml:space="preserve">Abstract</w:t>
+      </w:r>
       <w:bookmarkEnd w:id="23"/>
     </w:p>
     <w:p>
@@ -359,182 +460,86 @@
         <w:pStyle w:val="FirstParagraph"/>
       </w:pPr>
       <w:r>
-        <w:t xml:space="preserve">Clinical trial number: Not applicable</w:t>
-      </w:r>
-    </w:p>
-    <w:p>
-      <w:pPr>
-        <w:pStyle w:val="BodyText"/>
-      </w:pPr>
-      <w:r>
-        <w:t xml:space="preserve">Prior presentations: Not applicable</w:t>
-      </w:r>
-    </w:p>
-    <w:p>
-      <w:pPr>
-        <w:pStyle w:val="BodyText"/>
-      </w:pPr>
-      <w:r>
-        <w:t xml:space="preserve">Abstract word count: 300 words</w:t>
-      </w:r>
-    </w:p>
-    <w:p>
-      <w:pPr>
-        <w:pStyle w:val="BodyText"/>
-      </w:pPr>
-      <w:r>
-        <w:t xml:space="preserve">Total word count: 3075 words</w:t>
-      </w:r>
-    </w:p>
-    <w:p>
-      <w:pPr>
-        <w:pStyle w:val="BodyText"/>
-      </w:pPr>
-      <w:r>
-        <w:t xml:space="preserve">Introduction word count: 303 words</w:t>
-      </w:r>
-    </w:p>
-    <w:p>
-      <w:pPr>
-        <w:pStyle w:val="BodyText"/>
-      </w:pPr>
-      <w:r>
-        <w:t xml:space="preserve">Discussion word count: 781 words</w:t>
-      </w:r>
-    </w:p>
-    <w:p>
-      <w:pPr>
-        <w:pStyle w:val="BodyText"/>
-      </w:pPr>
-      <w:r>
-        <w:t xml:space="preserve">Number of figures: 2</w:t>
-      </w:r>
-    </w:p>
-    <w:p>
-      <w:pPr>
-        <w:pStyle w:val="BodyText"/>
-      </w:pPr>
-      <w:r>
-        <w:t xml:space="preserve">Number of tables: 1</w:t>
-      </w:r>
-    </w:p>
-    <w:p>
-      <w:pPr>
-        <w:pStyle w:val="BodyText"/>
-      </w:pPr>
-      <w:r>
-        <w:t xml:space="preserve">Abbreviated title: Accuracy of zero-heat-flux thermometers</w:t>
-      </w:r>
-    </w:p>
-    <w:p>
-      <w:pPr>
-        <w:pStyle w:val="BodyText"/>
-      </w:pPr>
-      <w:r>
-        <w:t xml:space="preserve">Summary statement: Clinicians should consider the potential that a temperature measurement from a zero-heat-flux thermometer could be as much as 1°C higher or lower than core temperature.</w:t>
-      </w:r>
-    </w:p>
-    <w:p>
-      <w:pPr>
-        <w:pStyle w:val="BodyText"/>
-      </w:pPr>
-      <w:r>
-        <w:t xml:space="preserve">Funding statement: Support was provided solely from institutional and/or departmental sources.</w:t>
-      </w:r>
-    </w:p>
-    <w:p>
-      <w:pPr>
-        <w:pStyle w:val="BodyText"/>
-      </w:pPr>
-      <w:r>
-        <w:t xml:space="preserve">Conflicts of interest: The authors declare no competing interests.</w:t>
-      </w:r>
-    </w:p>
-    <w:p>
-      <w:pPr>
-        <w:pStyle w:val="Heading3"/>
-      </w:pPr>
-      <w:bookmarkStart w:id="24" w:name="abstract"/>
-      <w:r>
-        <w:t xml:space="preserve">Abstract</w:t>
+        <w:rPr>
+          <w:b/>
+        </w:rPr>
+        <w:t xml:space="preserve">Background</w:t>
+      </w:r>
+    </w:p>
+    <w:p>
+      <w:pPr>
+        <w:pStyle w:val="BodyText"/>
+      </w:pPr>
+      <w:r>
+        <w:t xml:space="preserve">Zero-heat-flux thermometers provide clinicians with the ability to continuously and non-invasively monitor body temperature. These devices are increasingly being used to substitute for invasive core temperature measurement during surgery and in critical care. The aim of this review was to determine the accuracy and precision of zero-heat-flux temperature measurements.</w:t>
+      </w:r>
+    </w:p>
+    <w:p>
+      <w:pPr>
+        <w:pStyle w:val="BodyText"/>
+      </w:pPr>
+      <w:r>
+        <w:rPr>
+          <w:b/>
+        </w:rPr>
+        <w:t xml:space="preserve">Methods</w:t>
+      </w:r>
+    </w:p>
+    <w:p>
+      <w:pPr>
+        <w:pStyle w:val="BodyText"/>
+      </w:pPr>
+      <w:r>
+        <w:t xml:space="preserve">Medline and EMBASE were searched for studies that reported on a measurement of core or peripheral temperature that coincided with a measurement from the zero-heat-flux device. Study selection and quality assessment (using QUADAS-2) was performed independently. The GRADE approach was used to summarize the strength of the evidence. Pooled estimates of the mean bias and limits of agreement with outer 95% confidence intervals (population limits of agreement) were calculated.</w:t>
+      </w:r>
+    </w:p>
+    <w:p>
+      <w:pPr>
+        <w:pStyle w:val="BodyText"/>
+      </w:pPr>
+      <w:r>
+        <w:rPr>
+          <w:b/>
+        </w:rPr>
+        <w:t xml:space="preserve">Results</w:t>
+      </w:r>
+    </w:p>
+    <w:p>
+      <w:pPr>
+        <w:pStyle w:val="BodyText"/>
+      </w:pPr>
+      <w:r>
+        <w:t xml:space="preserve">Sixteen studies were included. The primary meta-analysis of zero-heat-flux versus core temperature consisted of 20 comparisons from 14 individual studies. Data from 675 participants with 181,167 paired measurements were included. The pooled estimate for the mean bias was 0.03°C. Population limits of agreement, which take into consideration the between-study heterogeneity and sampling error, were wide, spanning from -1°C to 1.06°C. The GRADE evidence quality rating was downgraded to moderate due to concerns about study limitations. Population limits of agreement for the sensitivity analysis restricted to studies rated as having low risk of bias across all the domains of the QUADAS-2 were similar to the primary analysis.</w:t>
+      </w:r>
+    </w:p>
+    <w:p>
+      <w:pPr>
+        <w:pStyle w:val="BodyText"/>
+      </w:pPr>
+      <w:r>
+        <w:rPr>
+          <w:b/>
+        </w:rPr>
+        <w:t xml:space="preserve">Conclusion</w:t>
+      </w:r>
+    </w:p>
+    <w:p>
+      <w:pPr>
+        <w:pStyle w:val="BodyText"/>
+      </w:pPr>
+      <w:r>
+        <w:t xml:space="preserve">The range of uncertainty in the accuracy of the zero-heat-flux thermometer should be taken into account when using this device to inform clinical decision-making. Clinicians should therefore consider the potential that a temperature measurement from a zero-heat-flux thermometer could be as much as 1°C higher or lower than core temperature. Use of this device may not be appropriate in situations where a difference in temperature of less than 1°C is important to detect.</w:t>
+      </w:r>
+    </w:p>
+    <w:p>
+      <w:pPr>
+        <w:pStyle w:val="Heading5"/>
+      </w:pPr>
+      <w:bookmarkStart w:id="24" w:name="page-break-1"/>
+      <w:r>
+        <w:t xml:space="preserve">Page break</w:t>
       </w:r>
       <w:bookmarkEnd w:id="24"/>
-    </w:p>
-    <w:p>
-      <w:pPr>
-        <w:pStyle w:val="FirstParagraph"/>
-      </w:pPr>
-      <w:r>
-        <w:rPr>
-          <w:b/>
-        </w:rPr>
-        <w:t xml:space="preserve">Background</w:t>
-      </w:r>
-    </w:p>
-    <w:p>
-      <w:pPr>
-        <w:pStyle w:val="BodyText"/>
-      </w:pPr>
-      <w:r>
-        <w:t xml:space="preserve">Zero-heat-flux thermometers are non-invasive devices that can be used to continuously monitor temperature. These devices are increasingly being used to substitute for invasive core temperature measurement during surgery and in critical care. The aim of this review was to determine the accuracy and precision of zero-heat-flux temperature measurements.</w:t>
-      </w:r>
-    </w:p>
-    <w:p>
-      <w:pPr>
-        <w:pStyle w:val="BodyText"/>
-      </w:pPr>
-      <w:r>
-        <w:rPr>
-          <w:b/>
-        </w:rPr>
-        <w:t xml:space="preserve">Methods</w:t>
-      </w:r>
-    </w:p>
-    <w:p>
-      <w:pPr>
-        <w:pStyle w:val="BodyText"/>
-      </w:pPr>
-      <w:r>
-        <w:t xml:space="preserve">Medline and EMBASE were searched for studies that reported on a measurement of core or peripheral temperature that coincided with a measurement from the zero-heat-flux device. Study selection and quality assessment (using QUADAS-2) was performed independently. The GRADE approach was used to summarize the strength of the evidence. Pooled estimates of the mean bias and limits of agreement with outer 95% confidence intervals (population limits of agreement) were calculated.</w:t>
-      </w:r>
-    </w:p>
-    <w:p>
-      <w:pPr>
-        <w:pStyle w:val="BodyText"/>
-      </w:pPr>
-      <w:r>
-        <w:rPr>
-          <w:b/>
-        </w:rPr>
-        <w:t xml:space="preserve">Results</w:t>
-      </w:r>
-    </w:p>
-    <w:p>
-      <w:pPr>
-        <w:pStyle w:val="BodyText"/>
-      </w:pPr>
-      <w:r>
-        <w:t xml:space="preserve">Sixteen studies were included. The primary meta-analysis of zero-heat-flux versus core temperature consisted of 20 comparisons from 14 individual studies. Data from 675 participants with 181,167 paired measurements were included. The pooled estimate for the mean bias was 0.03°C. Population limits of agreement, which take into consideration the between-study heterogeneity and sampling error, were wide, spanning from -1°C to 1.06°C. The GRADE evidence quality rating was downgraded to moderate due to concerns about study limitations. Population limits of agreement for the sensitivity analysis restricted to studies rated as having low risk of bias across all the domains of the QUADAS-2 were similar to the primary analysis.</w:t>
-      </w:r>
-    </w:p>
-    <w:p>
-      <w:pPr>
-        <w:pStyle w:val="BodyText"/>
-      </w:pPr>
-      <w:r>
-        <w:rPr>
-          <w:b/>
-        </w:rPr>
-        <w:t xml:space="preserve">Conclusion</w:t>
-      </w:r>
-    </w:p>
-    <w:p>
-      <w:pPr>
-        <w:pStyle w:val="BodyText"/>
-      </w:pPr>
-      <w:r>
-        <w:t xml:space="preserve">The range of uncertainty in the accuracy of the zero-heat-flux thermometer should be taken into account when using this device to inform clinical decision-making. Clinicians should therefore consider the potential that a temperature measurement from a zero-heat-flux thermometer could be as much as 1°C higher or lower than core temperature. Use of this device may not be appropriate in situations where a difference in temperature of less than 1°C is important to detect.</w:t>
-      </w:r>
     </w:p>
     <w:p>
       <w:pPr>
@@ -1318,7 +1323,7 @@
         <w:pStyle w:val="FirstParagraph"/>
       </w:pPr>
       <w:r>
-        <w:t xml:space="preserve">Sixteen studies were included (Figure @ref(fig:fig-1)). Two studies reported only in abstract form were not included and assigned as</w:t>
+        <w:t xml:space="preserve">Sixteen studies were included (Figure 1). Two studies reported only in abstract form were not included and assigned as</w:t>
       </w:r>
       <w:r>
         <w:t xml:space="preserve"> </w:t>
@@ -1392,7 +1397,7 @@
         <w:pStyle w:val="FirstParagraph"/>
       </w:pPr>
       <w:r>
-        <w:t xml:space="preserve">A graphical overview of the findings for the primary analysis is presented in Figure @ref(fig:fig-2). The pooled estimate for the mean bias between zero-heat-flux and core temperature measurements was 0.03°C. The population limits of agreement, which take into consideration the between-study heterogeneity and sampling error, were wide, spanning from -1°C to 1.06°C (181,167 measurements; 675 participants; 14 studies). The quality of evidence for the primary comparison was downgraded to low quality due to concerns about study limitations and inconsistency. Population limits of agreement for the sensitivity analysis restricted to studies rated as having low risk of bias across all the domains of the QUADAS-2 were similar to the primary analysis (105,640 measurements; 372 participants; 6 studies). The mean bias was again 0.02°C with population limits of agreement spanning from -0.95°C to 0.98°C. A further sensitivity analysis excluding studies that received industry funding revealed population limits of agreement that were considerably wider than the primary analysis (-1.29°C to 1.36°C). The GRADE rating for this sensitivity was downgraded to low quality though, due to concerns about study limitations, inconsistency and imprecision.</w:t>
+        <w:t xml:space="preserve">A graphical overview of the findings for the primary analysis is presented in Figure 2. The pooled estimate for the mean bias between zero-heat-flux and core temperature measurements was 0.03°C. The population limits of agreement, which take into consideration the between-study heterogeneity and sampling error, were wide, spanning from -1°C to 1.06°C (181,167 measurements; 675 participants; 14 studies). The quality of evidence for the primary comparison was downgraded to low quality due to concerns about study limitations and inconsistency. Population limits of agreement for the sensitivity analysis restricted to studies rated as having low risk of bias across all the domains of the QUADAS-2 were similar to the primary analysis (105,640 measurements; 372 participants; 6 studies). The mean bias was again 0.02°C with population limits of agreement spanning from -0.95°C to 0.98°C. A further sensitivity analysis excluding studies that received industry funding revealed population limits of agreement that were considerably wider than the primary analysis (-1.29°C to 1.36°C). The GRADE rating for this sensitivity was downgraded to low quality though, due to concerns about study limitations, inconsistency and imprecision.</w:t>
       </w:r>
     </w:p>
     <w:p>
@@ -1569,16 +1574,26 @@
     </w:p>
     <w:p>
       <w:pPr>
+        <w:pStyle w:val="Heading5"/>
+      </w:pPr>
+      <w:bookmarkStart w:id="41" w:name="page-break-2"/>
+      <w:r>
+        <w:t xml:space="preserve">Page break</w:t>
+      </w:r>
+      <w:bookmarkEnd w:id="41"/>
+    </w:p>
+    <w:p>
+      <w:pPr>
         <w:pStyle w:val="Heading1"/>
       </w:pPr>
-      <w:bookmarkStart w:id="41" w:name="references"/>
+      <w:bookmarkStart w:id="42" w:name="references"/>
       <w:r>
         <w:t xml:space="preserve">References</w:t>
       </w:r>
-      <w:bookmarkEnd w:id="41"/>
-    </w:p>
-    <w:bookmarkStart w:id="65" w:name="refs"/>
-    <w:bookmarkStart w:id="42" w:name="ref-frank1997perioperative"/>
+      <w:bookmarkEnd w:id="42"/>
+    </w:p>
+    <w:bookmarkStart w:id="66" w:name="refs"/>
+    <w:bookmarkStart w:id="43" w:name="ref-frank1997perioperative"/>
     <w:p>
       <w:pPr>
         <w:pStyle w:val="FirstParagraph"/>
@@ -1587,8 +1602,8 @@
         <w:t xml:space="preserve">1. Frank SM, Fleisher LA, Breslow MJ, Higgins MS, Olson KF, Kelly S, Beattie C: Perioperative maintenance of normothermia reduces the incidence of morbid cardiac events: A randomized clinical trial. JAMA 1997; 277:1127–34</w:t>
       </w:r>
     </w:p>
-    <w:bookmarkEnd w:id="42"/>
-    <w:bookmarkStart w:id="43" w:name="ref-kurz1996perioperative"/>
+    <w:bookmarkEnd w:id="43"/>
+    <w:bookmarkStart w:id="44" w:name="ref-kurz1996perioperative"/>
     <w:p>
       <w:pPr>
         <w:pStyle w:val="BodyText"/>
@@ -1597,8 +1612,8 @@
         <w:t xml:space="preserve">2. Kurz A, Sessler DI, Lenhardt R: Perioperative normothermia to reduce the incidence of surgical-wound infection and shorten hospitalization. New England Journal of Medicine 1996; 334:1209–16</w:t>
       </w:r>
     </w:p>
-    <w:bookmarkEnd w:id="43"/>
-    <w:bookmarkStart w:id="44" w:name="ref-michelson1994reversible"/>
+    <w:bookmarkEnd w:id="44"/>
+    <w:bookmarkStart w:id="45" w:name="ref-michelson1994reversible"/>
     <w:p>
       <w:pPr>
         <w:pStyle w:val="BodyText"/>
@@ -1607,8 +1622,8 @@
         <w:t xml:space="preserve">3. Michelson AD, MacGregor H, Barnard MR, Kestin AS, Rohrer MJ, Valeri CR: Reversible inhibition of human platelet activation by hypothermia in vivo and in vitro. Thrombosis and Haemostasis 1994; 72:633–40</w:t>
       </w:r>
     </w:p>
-    <w:bookmarkEnd w:id="44"/>
-    <w:bookmarkStart w:id="45" w:name="ref-rohrer1992effect"/>
+    <w:bookmarkEnd w:id="45"/>
+    <w:bookmarkStart w:id="46" w:name="ref-rohrer1992effect"/>
     <w:p>
       <w:pPr>
         <w:pStyle w:val="BodyText"/>
@@ -1617,8 +1632,8 @@
         <w:t xml:space="preserve">4. Rohrer MJ, Natale AM: Effect of hypothermia on the coagulation cascade. Critical Care Medicine 1992; 20:1402–5</w:t>
       </w:r>
     </w:p>
-    <w:bookmarkEnd w:id="45"/>
-    <w:bookmarkStart w:id="46" w:name="ref-hadian2006evidence"/>
+    <w:bookmarkEnd w:id="46"/>
+    <w:bookmarkStart w:id="47" w:name="ref-hadian2006evidence"/>
     <w:p>
       <w:pPr>
         <w:pStyle w:val="BodyText"/>
@@ -1627,8 +1642,8 @@
         <w:t xml:space="preserve">5. Hadian M, Pinsky MR: Evidence-based review of the use of the pulmonary artery catheter: Impact data and complications. Critical Care 2006; 10:S8</w:t>
       </w:r>
     </w:p>
-    <w:bookmarkEnd w:id="46"/>
-    <w:bookmarkStart w:id="47" w:name="ref-eshraghi2014"/>
+    <w:bookmarkEnd w:id="47"/>
+    <w:bookmarkStart w:id="48" w:name="ref-eshraghi2014"/>
     <w:p>
       <w:pPr>
         <w:pStyle w:val="BodyText"/>
@@ -1637,8 +1652,8 @@
         <w:t xml:space="preserve">6. Eshraghi Y, Nasr V, Parra-Sanchez I, Van Duren A, Botham M, Santoscoy T, Sessler DI: An evaluation of a zero-heat-flux cutaneous thermometer in cardiac surgical patients. Anesthesia &amp; Analgesia 2014; 119:543–9</w:t>
       </w:r>
     </w:p>
-    <w:bookmarkEnd w:id="47"/>
-    <w:bookmarkStart w:id="48" w:name="ref-mann2012should"/>
+    <w:bookmarkEnd w:id="48"/>
+    <w:bookmarkStart w:id="49" w:name="ref-mann2012should"/>
     <w:p>
       <w:pPr>
         <w:pStyle w:val="BodyText"/>
@@ -1647,8 +1662,8 @@
         <w:t xml:space="preserve">7. Mann R, Gilbody SM: Should methodological filters for diagnostic test accuracy studies be used in systematic reviews of psychometric instruments? A case study involving screening for postnatal depression. Systematic Reviews 2012; 1:9</w:t>
       </w:r>
     </w:p>
-    <w:bookmarkEnd w:id="48"/>
-    <w:bookmarkStart w:id="49" w:name="ref-preston2015improving"/>
+    <w:bookmarkEnd w:id="49"/>
+    <w:bookmarkStart w:id="50" w:name="ref-preston2015improving"/>
     <w:p>
       <w:pPr>
         <w:pStyle w:val="BodyText"/>
@@ -1657,8 +1672,8 @@
         <w:t xml:space="preserve">8. Preston L, Carroll C, Gardois P, Paisley S, Kaltenthaler E: Improving search efficiency for systematic reviews of diagnostic test accuracy: An exploratory study to assess the viability of limiting to medline, embase and reference checking. Systematic Reviews 2015; 4:82</w:t>
       </w:r>
     </w:p>
-    <w:bookmarkEnd w:id="49"/>
-    <w:bookmarkStart w:id="50" w:name="ref-myles2007using"/>
+    <w:bookmarkEnd w:id="50"/>
+    <w:bookmarkStart w:id="51" w:name="ref-myles2007using"/>
     <w:p>
       <w:pPr>
         <w:pStyle w:val="BodyText"/>
@@ -1667,8 +1682,8 @@
         <w:t xml:space="preserve">9. Myles PS, Cui J: I. Using the Bland–Altman method to measure agreement with repeated measures. BJA: British Journal of Anaesthesia 2007; 99:309–11</w:t>
       </w:r>
     </w:p>
-    <w:bookmarkEnd w:id="50"/>
-    <w:bookmarkStart w:id="51" w:name="ref-whiting2011quadas"/>
+    <w:bookmarkEnd w:id="51"/>
+    <w:bookmarkStart w:id="52" w:name="ref-whiting2011quadas"/>
     <w:p>
       <w:pPr>
         <w:pStyle w:val="BodyText"/>
@@ -1677,8 +1692,8 @@
         <w:t xml:space="preserve">10. Whiting PF, Rutjes AW, Westwood ME, Mallett S, Deeks JJ, Reitsma JB, Leeflang MM, Sterne JA, Bossuyt PM: QUADAS-2: A revised tool for the quality assessment of diagnostic accuracy studies. Annals of Internal Medicine 2011; 155:529–36</w:t>
       </w:r>
     </w:p>
-    <w:bookmarkEnd w:id="51"/>
-    <w:bookmarkStart w:id="52" w:name="ref-glasziou2001systematic"/>
+    <w:bookmarkEnd w:id="52"/>
+    <w:bookmarkStart w:id="53" w:name="ref-glasziou2001systematic"/>
     <w:p>
       <w:pPr>
         <w:pStyle w:val="BodyText"/>
@@ -1687,8 +1702,8 @@
         <w:t xml:space="preserve">11. Glasziou P, Irwig L, Bain C, Colditz G: Systematic reviews in health care: A practical guide. Cambridge University Press, 2001</w:t>
       </w:r>
     </w:p>
-    <w:bookmarkEnd w:id="52"/>
-    <w:bookmarkStart w:id="53" w:name="ref-begg2005systematic"/>
+    <w:bookmarkEnd w:id="53"/>
+    <w:bookmarkStart w:id="54" w:name="ref-begg2005systematic"/>
     <w:p>
       <w:pPr>
         <w:pStyle w:val="BodyText"/>
@@ -1697,8 +1712,8 @@
         <w:t xml:space="preserve">12. Begg CB: Systematic reviews of diagnostic accuracy studies require study by study examination: First for heterogeneity, and then for sources of heterogeneity. Journal of Clinical Epidemiology 2005; 58:865</w:t>
       </w:r>
     </w:p>
-    <w:bookmarkEnd w:id="53"/>
-    <w:bookmarkStart w:id="54" w:name="ref-deeks2005performance"/>
+    <w:bookmarkEnd w:id="54"/>
+    <w:bookmarkStart w:id="55" w:name="ref-deeks2005performance"/>
     <w:p>
       <w:pPr>
         <w:pStyle w:val="BodyText"/>
@@ -1707,8 +1722,8 @@
         <w:t xml:space="preserve">13. Deeks JJ, Macaskill P, Irwig L: The performance of tests of publication bias and other sample size effects in systematic reviews of diagnostic test accuracy was assessed. Journal of Clinical Epidemiology 2005; 58:882–93</w:t>
       </w:r>
     </w:p>
-    <w:bookmarkEnd w:id="54"/>
-    <w:bookmarkStart w:id="55" w:name="ref-schunemann2008grading"/>
+    <w:bookmarkEnd w:id="55"/>
+    <w:bookmarkStart w:id="56" w:name="ref-schunemann2008grading"/>
     <w:p>
       <w:pPr>
         <w:pStyle w:val="BodyText"/>
@@ -1717,8 +1732,8 @@
         <w:t xml:space="preserve">14. Schünemann HJ, Oxman AD, Brozek J, Glasziou P, Jaeschke R, Vist GE, Williams JW, Kunz R, Craig J, Montori VM, others: Grading quality of evidence and strength of recommendations for diagnostic tests and strategies. BMJ 2008; 336:1106–10</w:t>
       </w:r>
     </w:p>
-    <w:bookmarkEnd w:id="55"/>
-    <w:bookmarkStart w:id="56" w:name="ref-tipton2017framework"/>
+    <w:bookmarkEnd w:id="56"/>
+    <w:bookmarkStart w:id="57" w:name="ref-tipton2017framework"/>
     <w:p>
       <w:pPr>
         <w:pStyle w:val="BodyText"/>
@@ -1727,8 +1742,8 @@
         <w:t xml:space="preserve">15. Tipton E, Shuster J: A framework for the meta-analysis of bland–altman studies based on a limits of agreement approach. Statistics in Medicine 2017; 36:3621–35</w:t>
       </w:r>
     </w:p>
-    <w:bookmarkEnd w:id="56"/>
-    <w:bookmarkStart w:id="57" w:name="ref-hedges2010robust"/>
+    <w:bookmarkEnd w:id="57"/>
+    <w:bookmarkStart w:id="58" w:name="ref-hedges2010robust"/>
     <w:p>
       <w:pPr>
         <w:pStyle w:val="BodyText"/>
@@ -1737,8 +1752,8 @@
         <w:t xml:space="preserve">16. Hedges LV, Tipton E, Johnson MC: Robust variance estimation in meta-regression with dependent effect size estimates. Research Synthesis Methods 2010; 1:39–65</w:t>
       </w:r>
     </w:p>
-    <w:bookmarkEnd w:id="57"/>
-    <w:bookmarkStart w:id="58" w:name="ref-tanner2016handling"/>
+    <w:bookmarkEnd w:id="58"/>
+    <w:bookmarkStart w:id="59" w:name="ref-tanner2016handling"/>
     <w:p>
       <w:pPr>
         <w:pStyle w:val="BodyText"/>
@@ -1747,8 +1762,8 @@
         <w:t xml:space="preserve">17. Tanner-Smith EE, Tipton E, Polanin JR: Handling complex meta-analytic data structures using robust variance estimates: A tutorial in r. Journal of Developmental and Life-Course Criminology 2016; 2:85–112</w:t>
       </w:r>
     </w:p>
-    <w:bookmarkEnd w:id="58"/>
-    <w:bookmarkStart w:id="59" w:name="ref-tipton2015small"/>
+    <w:bookmarkEnd w:id="59"/>
+    <w:bookmarkStart w:id="60" w:name="ref-tipton2015small"/>
     <w:p>
       <w:pPr>
         <w:pStyle w:val="BodyText"/>
@@ -1757,8 +1772,8 @@
         <w:t xml:space="preserve">18. Tipton E: Small sample adjustments for robust variance estimation with meta-regression. Psychological Methods 2015; 20:375</w:t>
       </w:r>
     </w:p>
-    <w:bookmarkEnd w:id="59"/>
-    <w:bookmarkStart w:id="60" w:name="ref-dersimonian1986meta"/>
+    <w:bookmarkEnd w:id="60"/>
+    <w:bookmarkStart w:id="61" w:name="ref-dersimonian1986meta"/>
     <w:p>
       <w:pPr>
         <w:pStyle w:val="BodyText"/>
@@ -1767,8 +1782,8 @@
         <w:t xml:space="preserve">19. DerSimonian R, Laird N: Meta-analysis in clinical trials. Controlled Clinical Trials 1986; 7:177–88</w:t>
       </w:r>
     </w:p>
-    <w:bookmarkEnd w:id="60"/>
-    <w:bookmarkStart w:id="61" w:name="ref-team2017r"/>
+    <w:bookmarkEnd w:id="61"/>
+    <w:bookmarkStart w:id="62" w:name="ref-team2017r"/>
     <w:p>
       <w:pPr>
         <w:pStyle w:val="BodyText"/>
@@ -1777,8 +1792,8 @@
         <w:t xml:space="preserve">20. Team RC: R core team (2017). R: A language and environment for statistical computing. R Found Stat Comput Vienna, Austria URL http://www R-project org/, page R Foundation for Statistical Computing 2017</w:t>
       </w:r>
     </w:p>
-    <w:bookmarkEnd w:id="61"/>
-    <w:bookmarkStart w:id="62" w:name="ref-niven2015accuracy"/>
+    <w:bookmarkEnd w:id="62"/>
+    <w:bookmarkStart w:id="63" w:name="ref-niven2015accuracy"/>
     <w:p>
       <w:pPr>
         <w:pStyle w:val="BodyText"/>
@@ -1787,8 +1802,8 @@
         <w:t xml:space="preserve">21. Niven DJ, Gaudet JE, Laupland KB, Mrklas KJ, Roberts DJ, Stelfox HT: Accuracy of peripheral thermometers for estimating temperature: A systematic review and meta-analysis. Annals of Internal Medicine 2015; 163:768–77</w:t>
       </w:r>
     </w:p>
-    <w:bookmarkEnd w:id="62"/>
-    <w:bookmarkStart w:id="63" w:name="ref-evron2017evaluation"/>
+    <w:bookmarkEnd w:id="63"/>
+    <w:bookmarkStart w:id="64" w:name="ref-evron2017evaluation"/>
     <w:p>
       <w:pPr>
         <w:pStyle w:val="BodyText"/>
@@ -1797,8 +1812,8 @@
         <w:t xml:space="preserve">22. Evron S, Weissman A, Toivis V, Shahaf DB, You J, Sessler DI, Ezri T: Evaluation of the temple touch pro, a novel noninvasive core-temperature monitoring system. Anesthesia &amp; Analgesia 2017; 125:103–9</w:t>
       </w:r>
     </w:p>
-    <w:bookmarkEnd w:id="63"/>
-    <w:bookmarkStart w:id="64" w:name="ref-sastre2019evaluation"/>
+    <w:bookmarkEnd w:id="64"/>
+    <w:bookmarkStart w:id="65" w:name="ref-sastre2019evaluation"/>
     <w:p>
       <w:pPr>
         <w:pStyle w:val="BodyText"/>
@@ -1807,17 +1822,27 @@
         <w:t xml:space="preserve">23. Sastre JA, Pascual MJ, Lopez T: Evaluation of the novel non-invasive zero-heat-flux tcore™ thermometer in cardiac surgical patients. Journal of Clinical Monitoring and Computing 2019; 33:165–72</w:t>
       </w:r>
     </w:p>
-    <w:bookmarkEnd w:id="64"/>
     <w:bookmarkEnd w:id="65"/>
+    <w:bookmarkEnd w:id="66"/>
+    <w:p>
+      <w:pPr>
+        <w:pStyle w:val="Heading5"/>
+      </w:pPr>
+      <w:bookmarkStart w:id="67" w:name="page-break-3"/>
+      <w:r>
+        <w:t xml:space="preserve">Page break</w:t>
+      </w:r>
+      <w:bookmarkEnd w:id="67"/>
+    </w:p>
     <w:p>
       <w:pPr>
         <w:pStyle w:val="Heading1"/>
       </w:pPr>
-      <w:bookmarkStart w:id="66" w:name="figure-legend"/>
+      <w:bookmarkStart w:id="68" w:name="figure-legend"/>
       <w:r>
         <w:t xml:space="preserve">Figure legend</w:t>
       </w:r>
-      <w:bookmarkEnd w:id="66"/>
+      <w:bookmarkEnd w:id="68"/>
     </w:p>
     <w:p>
       <w:pPr>
@@ -1835,7 +1860,11 @@
         <w:t xml:space="preserve">Figure 2: Graphical overview of findings for the primary analysis</w:t>
       </w:r>
     </w:p>
-    <w:sectPr/>
+    <w:sectPr>
+      <w:pgSz w:w="12240" w:h="15840"/>
+      <w:pgMar w:top="1440" w:right="1440" w:bottom="1440" w:left="1440" w:header="720" w:footer="720" w:gutter="0"/>
+      <w:cols w:space="720"/>
+    </w:sectPr>
   </w:body>
 </w:document>
 </file>
@@ -1864,10 +1893,228 @@
 </file>
 
 <file path=word/numbering.xml><?xml version="1.0" encoding="utf-8"?>
-<w:numbering xmlns:w="http://schemas.openxmlformats.org/wordprocessingml/2006/main">
-  <w:abstractNum w:abstractNumId="990">
-    <w:nsid w:val="170cd2de"/>
+<w:numbering xmlns:wpc="http://schemas.microsoft.com/office/word/2010/wordprocessingCanvas" xmlns:cx="http://schemas.microsoft.com/office/drawing/2014/chartex" xmlns:cx1="http://schemas.microsoft.com/office/drawing/2015/9/8/chartex" xmlns:cx2="http://schemas.microsoft.com/office/drawing/2015/10/21/chartex" xmlns:cx3="http://schemas.microsoft.com/office/drawing/2016/5/9/chartex" xmlns:cx4="http://schemas.microsoft.com/office/drawing/2016/5/10/chartex" xmlns:cx5="http://schemas.microsoft.com/office/drawing/2016/5/11/chartex" xmlns:cx6="http://schemas.microsoft.com/office/drawing/2016/5/12/chartex" xmlns:cx7="http://schemas.microsoft.com/office/drawing/2016/5/13/chartex" xmlns:cx8="http://schemas.microsoft.com/office/drawing/2016/5/14/chartex" xmlns:mc="http://schemas.openxmlformats.org/markup-compatibility/2006" xmlns:aink="http://schemas.microsoft.com/office/drawing/2016/ink" xmlns:am3d="http://schemas.microsoft.com/office/drawing/2017/model3d" xmlns:o="urn:schemas-microsoft-com:office:office" xmlns:r="http://schemas.openxmlformats.org/officeDocument/2006/relationships" xmlns:m="http://schemas.openxmlformats.org/officeDocument/2006/math" xmlns:v="urn:schemas-microsoft-com:vml" xmlns:wp14="http://schemas.microsoft.com/office/word/2010/wordprocessingDrawing" xmlns:wp="http://schemas.openxmlformats.org/drawingml/2006/wordprocessingDrawing" xmlns:w10="urn:schemas-microsoft-com:office:word" xmlns:w="http://schemas.openxmlformats.org/wordprocessingml/2006/main" xmlns:w14="http://schemas.microsoft.com/office/word/2010/wordml" xmlns:w15="http://schemas.microsoft.com/office/word/2012/wordml" xmlns:w16cid="http://schemas.microsoft.com/office/word/2016/wordml/cid" xmlns:w16se="http://schemas.microsoft.com/office/word/2015/wordml/symex" xmlns:wpg="http://schemas.microsoft.com/office/word/2010/wordprocessingGroup" xmlns:wpi="http://schemas.microsoft.com/office/word/2010/wordprocessingInk" xmlns:wne="http://schemas.microsoft.com/office/word/2006/wordml" xmlns:wps="http://schemas.microsoft.com/office/word/2010/wordprocessingShape" mc:Ignorable="w14 w15 w16se w16cid wp14">
+  <w:abstractNum w:abstractNumId="0" w15:restartNumberingAfterBreak="0">
+    <w:nsid w:val="EA454B4C"/>
     <w:multiLevelType w:val="multilevel"/>
+    <w:tmpl w:val="ED50BA02"/>
+    <w:lvl w:ilvl="0">
+      <w:start w:val="5"/>
+      <w:numFmt w:val="lowerLetter"/>
+      <w:lvlText w:val="%1."/>
+      <w:lvlJc w:val="left"/>
+      <w:pPr>
+        <w:tabs>
+          <w:tab w:val="num" w:pos="0"/>
+        </w:tabs>
+        <w:ind w:left="480" w:hanging="480"/>
+      </w:pPr>
+    </w:lvl>
+    <w:lvl w:ilvl="1">
+      <w:start w:val="5"/>
+      <w:numFmt w:val="lowerLetter"/>
+      <w:lvlText w:val="%2."/>
+      <w:lvlJc w:val="left"/>
+      <w:pPr>
+        <w:tabs>
+          <w:tab w:val="num" w:pos="720"/>
+        </w:tabs>
+        <w:ind w:left="1200" w:hanging="480"/>
+      </w:pPr>
+    </w:lvl>
+    <w:lvl w:ilvl="2">
+      <w:start w:val="5"/>
+      <w:numFmt w:val="lowerLetter"/>
+      <w:lvlText w:val="%3."/>
+      <w:lvlJc w:val="left"/>
+      <w:pPr>
+        <w:tabs>
+          <w:tab w:val="num" w:pos="1440"/>
+        </w:tabs>
+        <w:ind w:left="1920" w:hanging="480"/>
+      </w:pPr>
+    </w:lvl>
+    <w:lvl w:ilvl="3">
+      <w:start w:val="5"/>
+      <w:numFmt w:val="lowerLetter"/>
+      <w:lvlText w:val="%4."/>
+      <w:lvlJc w:val="left"/>
+      <w:pPr>
+        <w:tabs>
+          <w:tab w:val="num" w:pos="2160"/>
+        </w:tabs>
+        <w:ind w:left="2640" w:hanging="480"/>
+      </w:pPr>
+    </w:lvl>
+    <w:lvl w:ilvl="4">
+      <w:start w:val="5"/>
+      <w:numFmt w:val="lowerLetter"/>
+      <w:lvlText w:val="%5."/>
+      <w:lvlJc w:val="left"/>
+      <w:pPr>
+        <w:tabs>
+          <w:tab w:val="num" w:pos="2880"/>
+        </w:tabs>
+        <w:ind w:left="3360" w:hanging="480"/>
+      </w:pPr>
+    </w:lvl>
+    <w:lvl w:ilvl="5">
+      <w:start w:val="5"/>
+      <w:numFmt w:val="lowerLetter"/>
+      <w:lvlText w:val="%6."/>
+      <w:lvlJc w:val="left"/>
+      <w:pPr>
+        <w:tabs>
+          <w:tab w:val="num" w:pos="3600"/>
+        </w:tabs>
+        <w:ind w:left="4080" w:hanging="480"/>
+      </w:pPr>
+    </w:lvl>
+    <w:lvl w:ilvl="6">
+      <w:start w:val="5"/>
+      <w:numFmt w:val="lowerLetter"/>
+      <w:lvlText w:val="%7."/>
+      <w:lvlJc w:val="left"/>
+      <w:pPr>
+        <w:tabs>
+          <w:tab w:val="num" w:pos="4320"/>
+        </w:tabs>
+        <w:ind w:left="4800" w:hanging="480"/>
+      </w:pPr>
+    </w:lvl>
+    <w:lvl w:ilvl="7">
+      <w:start w:val="5"/>
+      <w:numFmt w:val="lowerLetter"/>
+      <w:lvlText w:val="%8."/>
+      <w:lvlJc w:val="left"/>
+      <w:pPr>
+        <w:tabs>
+          <w:tab w:val="num" w:pos="5040"/>
+        </w:tabs>
+        <w:ind w:left="5520" w:hanging="480"/>
+      </w:pPr>
+    </w:lvl>
+    <w:lvl w:ilvl="8">
+      <w:start w:val="5"/>
+      <w:numFmt w:val="lowerLetter"/>
+      <w:lvlText w:val="%9."/>
+      <w:lvlJc w:val="left"/>
+      <w:pPr>
+        <w:tabs>
+          <w:tab w:val="num" w:pos="5760"/>
+        </w:tabs>
+        <w:ind w:left="6240" w:hanging="480"/>
+      </w:pPr>
+    </w:lvl>
+  </w:abstractNum>
+  <w:abstractNum w:abstractNumId="1" w15:restartNumberingAfterBreak="0">
+    <w:nsid w:val="170CD2DE"/>
+    <w:multiLevelType w:val="multilevel"/>
+    <w:tmpl w:val="CC28AAB4"/>
+    <w:lvl w:ilvl="0">
+      <w:numFmt w:val="bullet"/>
+      <w:lvlText w:val=" "/>
+      <w:lvlJc w:val="left"/>
+      <w:pPr>
+        <w:tabs>
+          <w:tab w:val="num" w:pos="0"/>
+        </w:tabs>
+        <w:ind w:left="480" w:hanging="480"/>
+      </w:pPr>
+    </w:lvl>
+    <w:lvl w:ilvl="1">
+      <w:numFmt w:val="bullet"/>
+      <w:lvlText w:val=" "/>
+      <w:lvlJc w:val="left"/>
+      <w:pPr>
+        <w:tabs>
+          <w:tab w:val="num" w:pos="720"/>
+        </w:tabs>
+        <w:ind w:left="1200" w:hanging="480"/>
+      </w:pPr>
+    </w:lvl>
+    <w:lvl w:ilvl="2">
+      <w:numFmt w:val="bullet"/>
+      <w:lvlText w:val=" "/>
+      <w:lvlJc w:val="left"/>
+      <w:pPr>
+        <w:tabs>
+          <w:tab w:val="num" w:pos="1440"/>
+        </w:tabs>
+        <w:ind w:left="1920" w:hanging="480"/>
+      </w:pPr>
+    </w:lvl>
+    <w:lvl w:ilvl="3">
+      <w:numFmt w:val="bullet"/>
+      <w:lvlText w:val=" "/>
+      <w:lvlJc w:val="left"/>
+      <w:pPr>
+        <w:tabs>
+          <w:tab w:val="num" w:pos="2160"/>
+        </w:tabs>
+        <w:ind w:left="2640" w:hanging="480"/>
+      </w:pPr>
+    </w:lvl>
+    <w:lvl w:ilvl="4">
+      <w:numFmt w:val="bullet"/>
+      <w:lvlText w:val=" "/>
+      <w:lvlJc w:val="left"/>
+      <w:pPr>
+        <w:tabs>
+          <w:tab w:val="num" w:pos="2880"/>
+        </w:tabs>
+        <w:ind w:left="3360" w:hanging="480"/>
+      </w:pPr>
+    </w:lvl>
+    <w:lvl w:ilvl="5">
+      <w:numFmt w:val="bullet"/>
+      <w:lvlText w:val=" "/>
+      <w:lvlJc w:val="left"/>
+      <w:pPr>
+        <w:tabs>
+          <w:tab w:val="num" w:pos="3600"/>
+        </w:tabs>
+        <w:ind w:left="4080" w:hanging="480"/>
+      </w:pPr>
+    </w:lvl>
+    <w:lvl w:ilvl="6">
+      <w:numFmt w:val="bullet"/>
+      <w:lvlText w:val=" "/>
+      <w:lvlJc w:val="left"/>
+      <w:pPr>
+        <w:tabs>
+          <w:tab w:val="num" w:pos="4320"/>
+        </w:tabs>
+        <w:ind w:left="4800" w:hanging="480"/>
+      </w:pPr>
+    </w:lvl>
+    <w:lvl w:ilvl="7">
+      <w:numFmt w:val="bullet"/>
+      <w:lvlText w:val=" "/>
+      <w:lvlJc w:val="left"/>
+      <w:pPr>
+        <w:tabs>
+          <w:tab w:val="num" w:pos="5040"/>
+        </w:tabs>
+        <w:ind w:left="5520" w:hanging="480"/>
+      </w:pPr>
+    </w:lvl>
+    <w:lvl w:ilvl="8">
+      <w:numFmt w:val="bullet"/>
+      <w:lvlText w:val=" "/>
+      <w:lvlJc w:val="left"/>
+      <w:pPr>
+        <w:tabs>
+          <w:tab w:val="num" w:pos="5760"/>
+        </w:tabs>
+        <w:ind w:left="6240" w:hanging="480"/>
+      </w:pPr>
+    </w:lvl>
+  </w:abstractNum>
+  <w:abstractNum w:abstractNumId="2" w15:restartNumberingAfterBreak="0">
+    <w:nsid w:val="2C1AE401"/>
+    <w:multiLevelType w:val="multilevel"/>
+    <w:tmpl w:val="3F0AB4FE"/>
     <w:lvl w:ilvl="0">
       <w:numFmt w:val="bullet"/>
       <w:lvlText w:val=" "/>
@@ -2071,126 +2318,14 @@
       </w:pPr>
     </w:lvl>
   </w:abstractNum>
-  <w:abstractNum w:abstractNumId="99715">
-    <w:nsid w:val="ea454b4c"/>
-    <w:multiLevelType w:val="multilevel"/>
-    <w:lvl w:ilvl="0">
-      <w:start w:val="5"/>
-      <w:numFmt w:val="lowerLetter"/>
-      <w:lvlText w:val="%1."/>
-      <w:lvlJc w:val="left"/>
-      <w:pPr>
-        <w:tabs>
-          <w:tab w:val="num" w:pos="0"/>
-        </w:tabs>
-        <w:ind w:left="480" w:hanging="480"/>
-      </w:pPr>
-    </w:lvl>
-    <w:lvl w:ilvl="1">
-      <w:start w:val="5"/>
-      <w:numFmt w:val="lowerLetter"/>
-      <w:lvlText w:val="%2."/>
-      <w:lvlJc w:val="left"/>
-      <w:pPr>
-        <w:tabs>
-          <w:tab w:val="num" w:pos="720"/>
-        </w:tabs>
-        <w:ind w:left="1200" w:hanging="480"/>
-      </w:pPr>
-    </w:lvl>
-    <w:lvl w:ilvl="2">
-      <w:start w:val="5"/>
-      <w:numFmt w:val="lowerLetter"/>
-      <w:lvlText w:val="%3."/>
-      <w:lvlJc w:val="left"/>
-      <w:pPr>
-        <w:tabs>
-          <w:tab w:val="num" w:pos="1440"/>
-        </w:tabs>
-        <w:ind w:left="1920" w:hanging="480"/>
-      </w:pPr>
-    </w:lvl>
-    <w:lvl w:ilvl="3">
-      <w:start w:val="5"/>
-      <w:numFmt w:val="lowerLetter"/>
-      <w:lvlText w:val="%4."/>
-      <w:lvlJc w:val="left"/>
-      <w:pPr>
-        <w:tabs>
-          <w:tab w:val="num" w:pos="2160"/>
-        </w:tabs>
-        <w:ind w:left="2640" w:hanging="480"/>
-      </w:pPr>
-    </w:lvl>
-    <w:lvl w:ilvl="4">
-      <w:start w:val="5"/>
-      <w:numFmt w:val="lowerLetter"/>
-      <w:lvlText w:val="%5."/>
-      <w:lvlJc w:val="left"/>
-      <w:pPr>
-        <w:tabs>
-          <w:tab w:val="num" w:pos="2880"/>
-        </w:tabs>
-        <w:ind w:left="3360" w:hanging="480"/>
-      </w:pPr>
-    </w:lvl>
-    <w:lvl w:ilvl="5">
-      <w:start w:val="5"/>
-      <w:numFmt w:val="lowerLetter"/>
-      <w:lvlText w:val="%6."/>
-      <w:lvlJc w:val="left"/>
-      <w:pPr>
-        <w:tabs>
-          <w:tab w:val="num" w:pos="3600"/>
-        </w:tabs>
-        <w:ind w:left="4080" w:hanging="480"/>
-      </w:pPr>
-    </w:lvl>
-    <w:lvl w:ilvl="6">
-      <w:start w:val="5"/>
-      <w:numFmt w:val="lowerLetter"/>
-      <w:lvlText w:val="%7."/>
-      <w:lvlJc w:val="left"/>
-      <w:pPr>
-        <w:tabs>
-          <w:tab w:val="num" w:pos="4320"/>
-        </w:tabs>
-        <w:ind w:left="4800" w:hanging="480"/>
-      </w:pPr>
-    </w:lvl>
-    <w:lvl w:ilvl="7">
-      <w:start w:val="5"/>
-      <w:numFmt w:val="lowerLetter"/>
-      <w:lvlText w:val="%8."/>
-      <w:lvlJc w:val="left"/>
-      <w:pPr>
-        <w:tabs>
-          <w:tab w:val="num" w:pos="5040"/>
-        </w:tabs>
-        <w:ind w:left="5520" w:hanging="480"/>
-      </w:pPr>
-    </w:lvl>
-    <w:lvl w:ilvl="8">
-      <w:start w:val="5"/>
-      <w:numFmt w:val="lowerLetter"/>
-      <w:lvlText w:val="%9."/>
-      <w:lvlJc w:val="left"/>
-      <w:pPr>
-        <w:tabs>
-          <w:tab w:val="num" w:pos="5760"/>
-        </w:tabs>
-        <w:ind w:left="6240" w:hanging="480"/>
-      </w:pPr>
-    </w:lvl>
-  </w:abstractNum>
-  <w:num w:numId="1000">
-    <w:abstractNumId w:val="990"/>
+  <w:num w:numId="1">
+    <w:abstractNumId w:val="1"/>
   </w:num>
-  <w:num w:numId="1000">
-    <w:abstractNumId w:val="990"/>
+  <w:num w:numId="2">
+    <w:abstractNumId w:val="1"/>
   </w:num>
-  <w:num w:numId="1001">
-    <w:abstractNumId w:val="99715"/>
+  <w:num w:numId="3">
+    <w:abstractNumId w:val="0"/>
     <w:lvlOverride w:ilvl="0">
       <w:startOverride w:val="5"/>
     </w:lvlOverride>
@@ -2219,11 +2354,14 @@
       <w:startOverride w:val="5"/>
     </w:lvlOverride>
   </w:num>
+  <w:num w:numId="1000">
+    <w:abstractNumId w:val="990"/>
+  </w:num>
 </w:numbering>
 </file>
 
 <file path=word/styles.xml><?xml version="1.0" encoding="utf-8"?>
-<w:styles xmlns:r="http://schemas.openxmlformats.org/officeDocument/2006/relationships" xmlns:w="http://schemas.openxmlformats.org/wordprocessingml/2006/main">
+<w:styles xmlns:mc="http://schemas.openxmlformats.org/markup-compatibility/2006" xmlns:r="http://schemas.openxmlformats.org/officeDocument/2006/relationships" xmlns:w="http://schemas.openxmlformats.org/wordprocessingml/2006/main" xmlns:w14="http://schemas.microsoft.com/office/word/2010/wordml" xmlns:w15="http://schemas.microsoft.com/office/word/2012/wordml" xmlns:w16cid="http://schemas.microsoft.com/office/word/2016/wordml/cid" xmlns:w16se="http://schemas.microsoft.com/office/word/2015/wordml/symex" mc:Ignorable="w14 w15 w16se w16cid">
   <w:docDefaults>
     <w:rPrDefault>
       <w:rPr>
@@ -2239,119 +2377,362 @@
       </w:pPr>
     </w:pPrDefault>
   </w:docDefaults>
-  <w:latentStyles w:defLockedState="0" w:defUIPriority="0" w:defSemiHidden="0" w:defUnhideWhenUsed="0" w:defQFormat="0" w:count="276"/>
+  <w:latentStyles w:defLockedState="0" w:defUIPriority="0" w:defSemiHidden="0" w:defUnhideWhenUsed="0" w:defQFormat="0" w:count="376">
+    <w:lsdException w:name="heading 5" w:semiHidden="1" w:unhideWhenUsed="1"/>
+    <w:lsdException w:name="index 2" w:semiHidden="1" w:unhideWhenUsed="1"/>
+    <w:lsdException w:name="index 3" w:semiHidden="1" w:unhideWhenUsed="1"/>
+    <w:lsdException w:name="index 4" w:semiHidden="1" w:unhideWhenUsed="1"/>
+    <w:lsdException w:name="index 5" w:semiHidden="1" w:unhideWhenUsed="1"/>
+    <w:lsdException w:name="index 6" w:semiHidden="1" w:unhideWhenUsed="1"/>
+    <w:lsdException w:name="index 7" w:semiHidden="1" w:unhideWhenUsed="1"/>
+    <w:lsdException w:name="index 8" w:semiHidden="1" w:unhideWhenUsed="1"/>
+    <w:lsdException w:name="index 9" w:semiHidden="1" w:unhideWhenUsed="1"/>
+    <w:lsdException w:name="toc 1" w:semiHidden="1" w:unhideWhenUsed="1"/>
+    <w:lsdException w:name="toc 2" w:semiHidden="1" w:unhideWhenUsed="1"/>
+    <w:lsdException w:name="toc 3" w:semiHidden="1" w:unhideWhenUsed="1"/>
+    <w:lsdException w:name="toc 4" w:semiHidden="1" w:unhideWhenUsed="1"/>
+    <w:lsdException w:name="toc 5" w:semiHidden="1" w:unhideWhenUsed="1"/>
+    <w:lsdException w:name="toc 6" w:semiHidden="1" w:unhideWhenUsed="1"/>
+    <w:lsdException w:name="toc 7" w:semiHidden="1" w:unhideWhenUsed="1"/>
+    <w:lsdException w:name="toc 8" w:semiHidden="1" w:unhideWhenUsed="1"/>
+    <w:lsdException w:name="toc 9" w:semiHidden="1" w:unhideWhenUsed="1"/>
+    <w:lsdException w:name="Normal Indent" w:semiHidden="1" w:unhideWhenUsed="1"/>
+    <w:lsdException w:name="footnote text" w:semiHidden="1" w:unhideWhenUsed="1"/>
+    <w:lsdException w:name="annotation text" w:semiHidden="1" w:unhideWhenUsed="1"/>
+    <w:lsdException w:name="header" w:semiHidden="1" w:unhideWhenUsed="1"/>
+    <w:lsdException w:name="footer" w:semiHidden="1" w:unhideWhenUsed="1"/>
+    <w:lsdException w:name="index heading" w:semiHidden="1" w:unhideWhenUsed="1"/>
+    <w:lsdException w:name="caption" w:semiHidden="1" w:unhideWhenUsed="1"/>
+    <w:lsdException w:name="table of figures" w:semiHidden="1" w:unhideWhenUsed="1"/>
+    <w:lsdException w:name="envelope address" w:semiHidden="1" w:unhideWhenUsed="1"/>
+    <w:lsdException w:name="envelope return" w:semiHidden="1" w:unhideWhenUsed="1"/>
+    <w:lsdException w:name="footnote reference" w:semiHidden="1" w:unhideWhenUsed="1"/>
+    <w:lsdException w:name="annotation reference" w:semiHidden="1" w:unhideWhenUsed="1"/>
+    <w:lsdException w:name="line number" w:semiHidden="1" w:unhideWhenUsed="1"/>
+    <w:lsdException w:name="page number" w:semiHidden="1" w:unhideWhenUsed="1"/>
+    <w:lsdException w:name="endnote reference" w:semiHidden="1" w:unhideWhenUsed="1"/>
+    <w:lsdException w:name="endnote text" w:semiHidden="1" w:unhideWhenUsed="1"/>
+    <w:lsdException w:name="table of authorities" w:semiHidden="1" w:unhideWhenUsed="1"/>
+    <w:lsdException w:name="macro" w:semiHidden="1" w:unhideWhenUsed="1"/>
+    <w:lsdException w:name="toa heading" w:semiHidden="1" w:unhideWhenUsed="1"/>
+    <w:lsdException w:name="List" w:semiHidden="1" w:unhideWhenUsed="1"/>
+    <w:lsdException w:name="List Bullet" w:semiHidden="1" w:unhideWhenUsed="1"/>
+    <w:lsdException w:name="List Number" w:semiHidden="1" w:unhideWhenUsed="1"/>
+    <w:lsdException w:name="List 2" w:semiHidden="1" w:unhideWhenUsed="1"/>
+    <w:lsdException w:name="List 3" w:semiHidden="1" w:unhideWhenUsed="1"/>
+    <w:lsdException w:name="List 4" w:semiHidden="1" w:unhideWhenUsed="1"/>
+    <w:lsdException w:name="List Bullet 2" w:semiHidden="1" w:unhideWhenUsed="1"/>
+    <w:lsdException w:name="List Bullet 3" w:semiHidden="1" w:unhideWhenUsed="1"/>
+    <w:lsdException w:name="List Number 2" w:semiHidden="1" w:unhideWhenUsed="1"/>
+    <w:lsdException w:name="List Number 3" w:semiHidden="1" w:unhideWhenUsed="1"/>
+    <w:lsdException w:name="List Number 4" w:semiHidden="1" w:unhideWhenUsed="1"/>
+    <w:lsdException w:name="List Number 5" w:semiHidden="1" w:unhideWhenUsed="1"/>
+    <w:lsdException w:name="Closing" w:semiHidden="1" w:unhideWhenUsed="1"/>
+    <w:lsdException w:name="Signature" w:semiHidden="1" w:unhideWhenUsed="1"/>
+    <w:lsdException w:name="Default Paragraph Font" w:semiHidden="1" w:unhideWhenUsed="1"/>
+    <w:lsdException w:name="Body Text" w:semiHidden="1" w:unhideWhenUsed="1"/>
+    <w:lsdException w:name="Body Text Indent" w:semiHidden="1" w:unhideWhenUsed="1"/>
+    <w:lsdException w:name="List Continue" w:semiHidden="1" w:unhideWhenUsed="1"/>
+    <w:lsdException w:name="List Continue 2" w:semiHidden="1" w:unhideWhenUsed="1"/>
+    <w:lsdException w:name="List Continue 3" w:semiHidden="1" w:unhideWhenUsed="1"/>
+    <w:lsdException w:name="List Continue 4" w:semiHidden="1" w:unhideWhenUsed="1"/>
+    <w:lsdException w:name="List Continue 5" w:semiHidden="1" w:unhideWhenUsed="1"/>
+    <w:lsdException w:name="Message Header" w:semiHidden="1" w:unhideWhenUsed="1"/>
+    <w:lsdException w:name="Salutation" w:semiHidden="1" w:unhideWhenUsed="1"/>
+    <w:lsdException w:name="Date" w:semiHidden="1" w:unhideWhenUsed="1"/>
+    <w:lsdException w:name="Body Text First Indent" w:semiHidden="1" w:unhideWhenUsed="1"/>
+    <w:lsdException w:name="Body Text Indent 2" w:semiHidden="1" w:unhideWhenUsed="1"/>
+    <w:lsdException w:name="Body Text Indent 3" w:semiHidden="1" w:unhideWhenUsed="1"/>
+    <w:lsdException w:name="Block Text" w:semiHidden="1" w:unhideWhenUsed="1"/>
+    <w:lsdException w:name="Hyperlink" w:semiHidden="1" w:unhideWhenUsed="1"/>
+    <w:lsdException w:name="FollowedHyperlink" w:semiHidden="1" w:unhideWhenUsed="1"/>
+    <w:lsdException w:name="Document Map" w:semiHidden="1" w:unhideWhenUsed="1"/>
+    <w:lsdException w:name="Plain Text" w:semiHidden="1" w:unhideWhenUsed="1"/>
+    <w:lsdException w:name="E-mail Signature" w:semiHidden="1" w:unhideWhenUsed="1"/>
+    <w:lsdException w:name="HTML Top of Form" w:semiHidden="1" w:unhideWhenUsed="1"/>
+    <w:lsdException w:name="HTML Bottom of Form" w:semiHidden="1" w:unhideWhenUsed="1"/>
+    <w:lsdException w:name="Normal (Web)" w:semiHidden="1" w:unhideWhenUsed="1"/>
+    <w:lsdException w:name="HTML Acronym" w:semiHidden="1" w:unhideWhenUsed="1"/>
+    <w:lsdException w:name="HTML Address" w:semiHidden="1" w:unhideWhenUsed="1"/>
+    <w:lsdException w:name="HTML Cite" w:semiHidden="1" w:unhideWhenUsed="1"/>
+    <w:lsdException w:name="HTML Code" w:semiHidden="1" w:unhideWhenUsed="1"/>
+    <w:lsdException w:name="HTML Definition" w:semiHidden="1" w:unhideWhenUsed="1"/>
+    <w:lsdException w:name="HTML Keyboard" w:semiHidden="1" w:unhideWhenUsed="1"/>
+    <w:lsdException w:name="HTML Preformatted" w:semiHidden="1" w:unhideWhenUsed="1"/>
+    <w:lsdException w:name="HTML Sample" w:semiHidden="1" w:unhideWhenUsed="1"/>
+    <w:lsdException w:name="HTML Typewriter" w:semiHidden="1" w:unhideWhenUsed="1"/>
+    <w:lsdException w:name="HTML Variable" w:semiHidden="1" w:unhideWhenUsed="1"/>
+    <w:lsdException w:name="Normal Table" w:semiHidden="1" w:unhideWhenUsed="1"/>
+    <w:lsdException w:name="annotation subject" w:semiHidden="1" w:unhideWhenUsed="1"/>
+    <w:lsdException w:name="No List" w:semiHidden="1" w:unhideWhenUsed="1"/>
+    <w:lsdException w:name="Outline List 1" w:semiHidden="1" w:unhideWhenUsed="1"/>
+    <w:lsdException w:name="Outline List 2" w:semiHidden="1" w:unhideWhenUsed="1"/>
+    <w:lsdException w:name="Outline List 3" w:semiHidden="1" w:unhideWhenUsed="1"/>
+    <w:lsdException w:name="Table Simple 1" w:semiHidden="1" w:unhideWhenUsed="1"/>
+    <w:lsdException w:name="Table Simple 2" w:semiHidden="1" w:unhideWhenUsed="1"/>
+    <w:lsdException w:name="Table Simple 3" w:semiHidden="1" w:unhideWhenUsed="1"/>
+    <w:lsdException w:name="Table Classic 1" w:semiHidden="1" w:unhideWhenUsed="1"/>
+    <w:lsdException w:name="Table Classic 2" w:semiHidden="1" w:unhideWhenUsed="1"/>
+    <w:lsdException w:name="Table Classic 3" w:semiHidden="1" w:unhideWhenUsed="1"/>
+    <w:lsdException w:name="Table Classic 4" w:semiHidden="1" w:unhideWhenUsed="1"/>
+    <w:lsdException w:name="Table Colorful 1" w:semiHidden="1" w:unhideWhenUsed="1"/>
+    <w:lsdException w:name="Table Colorful 2" w:semiHidden="1" w:unhideWhenUsed="1"/>
+    <w:lsdException w:name="Table Colorful 3" w:semiHidden="1" w:unhideWhenUsed="1"/>
+    <w:lsdException w:name="Table Columns 1" w:semiHidden="1" w:unhideWhenUsed="1"/>
+    <w:lsdException w:name="Table Columns 2" w:semiHidden="1" w:unhideWhenUsed="1"/>
+    <w:lsdException w:name="Table Columns 3" w:semiHidden="1" w:unhideWhenUsed="1"/>
+    <w:lsdException w:name="Table Columns 4" w:semiHidden="1" w:unhideWhenUsed="1"/>
+    <w:lsdException w:name="Table Columns 5" w:semiHidden="1" w:unhideWhenUsed="1"/>
+    <w:lsdException w:name="Table Grid 1" w:semiHidden="1" w:unhideWhenUsed="1"/>
+    <w:lsdException w:name="Table Grid 2" w:semiHidden="1" w:unhideWhenUsed="1"/>
+    <w:lsdException w:name="Table Grid 3" w:semiHidden="1" w:unhideWhenUsed="1"/>
+    <w:lsdException w:name="Table Grid 4" w:semiHidden="1" w:unhideWhenUsed="1"/>
+    <w:lsdException w:name="Table Grid 5" w:semiHidden="1" w:unhideWhenUsed="1"/>
+    <w:lsdException w:name="Table Grid 6" w:semiHidden="1" w:unhideWhenUsed="1"/>
+    <w:lsdException w:name="Table Grid 7" w:semiHidden="1" w:unhideWhenUsed="1"/>
+    <w:lsdException w:name="Table Grid 8" w:semiHidden="1" w:unhideWhenUsed="1"/>
+    <w:lsdException w:name="Table List 1" w:semiHidden="1" w:unhideWhenUsed="1"/>
+    <w:lsdException w:name="Table List 2" w:semiHidden="1" w:unhideWhenUsed="1"/>
+    <w:lsdException w:name="Table List 3" w:semiHidden="1" w:unhideWhenUsed="1"/>
+    <w:lsdException w:name="Table List 4" w:semiHidden="1" w:unhideWhenUsed="1"/>
+    <w:lsdException w:name="Table List 5" w:semiHidden="1" w:unhideWhenUsed="1"/>
+    <w:lsdException w:name="Table List 6" w:semiHidden="1" w:unhideWhenUsed="1"/>
+    <w:lsdException w:name="Table List 7" w:semiHidden="1" w:unhideWhenUsed="1"/>
+    <w:lsdException w:name="Table List 8" w:semiHidden="1" w:unhideWhenUsed="1"/>
+    <w:lsdException w:name="Table 3D effects 1" w:semiHidden="1" w:unhideWhenUsed="1"/>
+    <w:lsdException w:name="Table 3D effects 2" w:semiHidden="1" w:unhideWhenUsed="1"/>
+    <w:lsdException w:name="Table 3D effects 3" w:semiHidden="1" w:unhideWhenUsed="1"/>
+    <w:lsdException w:name="Table Contemporary" w:semiHidden="1" w:unhideWhenUsed="1"/>
+    <w:lsdException w:name="Table Elegant" w:semiHidden="1" w:unhideWhenUsed="1"/>
+    <w:lsdException w:name="Table Professional" w:semiHidden="1" w:unhideWhenUsed="1"/>
+    <w:lsdException w:name="Table Subtle 1" w:semiHidden="1" w:unhideWhenUsed="1"/>
+    <w:lsdException w:name="Table Subtle 2" w:semiHidden="1" w:unhideWhenUsed="1"/>
+    <w:lsdException w:name="Table Web 1" w:semiHidden="1" w:unhideWhenUsed="1"/>
+    <w:lsdException w:name="Table Web 2" w:semiHidden="1" w:unhideWhenUsed="1"/>
+    <w:lsdException w:name="Table Web 3" w:semiHidden="1" w:unhideWhenUsed="1"/>
+    <w:lsdException w:name="Balloon Text" w:semiHidden="1" w:unhideWhenUsed="1"/>
+    <w:lsdException w:name="Table Theme" w:semiHidden="1" w:unhideWhenUsed="1"/>
+    <w:lsdException w:name="Placeholder Text" w:semiHidden="1"/>
+    <w:lsdException w:name="Light Shading"/>
+    <w:lsdException w:name="Light List"/>
+    <w:lsdException w:name="Light Grid"/>
+    <w:lsdException w:name="Medium Shading 1"/>
+    <w:lsdException w:name="Medium Shading 2"/>
+    <w:lsdException w:name="Medium List 1"/>
+    <w:lsdException w:name="Medium List 2"/>
+    <w:lsdException w:name="Medium Grid 1"/>
+    <w:lsdException w:name="Medium Grid 2"/>
+    <w:lsdException w:name="Medium Grid 3"/>
+    <w:lsdException w:name="Dark List"/>
+    <w:lsdException w:name="Colorful Shading"/>
+    <w:lsdException w:name="Colorful List"/>
+    <w:lsdException w:name="Colorful Grid"/>
+    <w:lsdException w:name="Light Shading Accent 1"/>
+    <w:lsdException w:name="Light List Accent 1"/>
+    <w:lsdException w:name="Light Grid Accent 1"/>
+    <w:lsdException w:name="Medium Shading 1 Accent 1"/>
+    <w:lsdException w:name="Medium Shading 2 Accent 1"/>
+    <w:lsdException w:name="Medium List 1 Accent 1"/>
+    <w:lsdException w:name="Revision" w:semiHidden="1"/>
+    <w:lsdException w:name="Medium List 2 Accent 1"/>
+    <w:lsdException w:name="Medium Grid 1 Accent 1"/>
+    <w:lsdException w:name="Medium Grid 2 Accent 1"/>
+    <w:lsdException w:name="Medium Grid 3 Accent 1"/>
+    <w:lsdException w:name="Dark List Accent 1"/>
+    <w:lsdException w:name="Colorful Shading Accent 1"/>
+    <w:lsdException w:name="Colorful List Accent 1"/>
+    <w:lsdException w:name="Colorful Grid Accent 1"/>
+    <w:lsdException w:name="Light Shading Accent 2"/>
+    <w:lsdException w:name="Light List Accent 2"/>
+    <w:lsdException w:name="Light Grid Accent 2"/>
+    <w:lsdException w:name="Medium Shading 1 Accent 2"/>
+    <w:lsdException w:name="Medium Shading 2 Accent 2"/>
+    <w:lsdException w:name="Medium List 1 Accent 2"/>
+    <w:lsdException w:name="Medium List 2 Accent 2"/>
+    <w:lsdException w:name="Medium Grid 1 Accent 2"/>
+    <w:lsdException w:name="Medium Grid 2 Accent 2"/>
+    <w:lsdException w:name="Medium Grid 3 Accent 2"/>
+    <w:lsdException w:name="Dark List Accent 2"/>
+    <w:lsdException w:name="Colorful Shading Accent 2"/>
+    <w:lsdException w:name="Colorful List Accent 2"/>
+    <w:lsdException w:name="Colorful Grid Accent 2"/>
+    <w:lsdException w:name="Light Shading Accent 3"/>
+    <w:lsdException w:name="Light List Accent 3"/>
+    <w:lsdException w:name="Light Grid Accent 3"/>
+    <w:lsdException w:name="Medium Shading 1 Accent 3"/>
+    <w:lsdException w:name="Medium Shading 2 Accent 3"/>
+    <w:lsdException w:name="Medium List 1 Accent 3"/>
+    <w:lsdException w:name="Medium List 2 Accent 3"/>
+    <w:lsdException w:name="Medium Grid 1 Accent 3"/>
+    <w:lsdException w:name="Medium Grid 2 Accent 3"/>
+    <w:lsdException w:name="Medium Grid 3 Accent 3"/>
+    <w:lsdException w:name="Dark List Accent 3"/>
+    <w:lsdException w:name="Colorful Shading Accent 3"/>
+    <w:lsdException w:name="Colorful List Accent 3"/>
+    <w:lsdException w:name="Colorful Grid Accent 3"/>
+    <w:lsdException w:name="Light Shading Accent 4"/>
+    <w:lsdException w:name="Light List Accent 4"/>
+    <w:lsdException w:name="Light Grid Accent 4"/>
+    <w:lsdException w:name="Medium Shading 1 Accent 4"/>
+    <w:lsdException w:name="Medium Shading 2 Accent 4"/>
+    <w:lsdException w:name="Medium List 1 Accent 4"/>
+    <w:lsdException w:name="Medium List 2 Accent 4"/>
+    <w:lsdException w:name="Medium Grid 1 Accent 4"/>
+    <w:lsdException w:name="Medium Grid 2 Accent 4"/>
+    <w:lsdException w:name="Medium Grid 3 Accent 4"/>
+    <w:lsdException w:name="Dark List Accent 4"/>
+    <w:lsdException w:name="Colorful Shading Accent 4"/>
+    <w:lsdException w:name="Colorful List Accent 4"/>
+    <w:lsdException w:name="Colorful Grid Accent 4"/>
+    <w:lsdException w:name="Light Shading Accent 5"/>
+    <w:lsdException w:name="Light List Accent 5"/>
+    <w:lsdException w:name="Light Grid Accent 5"/>
+    <w:lsdException w:name="Medium Shading 1 Accent 5"/>
+    <w:lsdException w:name="Medium Shading 2 Accent 5"/>
+    <w:lsdException w:name="Medium List 1 Accent 5"/>
+    <w:lsdException w:name="Medium List 2 Accent 5"/>
+    <w:lsdException w:name="Medium Grid 1 Accent 5"/>
+    <w:lsdException w:name="Medium Grid 2 Accent 5"/>
+    <w:lsdException w:name="Medium Grid 3 Accent 5"/>
+    <w:lsdException w:name="Dark List Accent 5"/>
+    <w:lsdException w:name="Colorful Shading Accent 5"/>
+    <w:lsdException w:name="Colorful List Accent 5"/>
+    <w:lsdException w:name="Colorful Grid Accent 5"/>
+    <w:lsdException w:name="Light Shading Accent 6"/>
+    <w:lsdException w:name="Light List Accent 6"/>
+    <w:lsdException w:name="Light Grid Accent 6"/>
+    <w:lsdException w:name="Medium Shading 1 Accent 6"/>
+    <w:lsdException w:name="Medium Shading 2 Accent 6"/>
+    <w:lsdException w:name="Medium List 1 Accent 6"/>
+    <w:lsdException w:name="Medium List 2 Accent 6"/>
+    <w:lsdException w:name="Medium Grid 1 Accent 6"/>
+    <w:lsdException w:name="Medium Grid 2 Accent 6"/>
+    <w:lsdException w:name="Medium Grid 3 Accent 6"/>
+    <w:lsdException w:name="Dark List Accent 6"/>
+    <w:lsdException w:name="Colorful Shading Accent 6"/>
+    <w:lsdException w:name="Colorful List Accent 6"/>
+    <w:lsdException w:name="Colorful Grid Accent 6"/>
+    <w:lsdException w:name="Bibliography" w:semiHidden="1" w:unhideWhenUsed="1"/>
+    <w:lsdException w:name="TOC Heading" w:semiHidden="1" w:unhideWhenUsed="1"/>
+    <w:lsdException w:name="Grid Table 4" w:uiPriority="49"/>
+    <w:lsdException w:name="Grid Table 5 Dark" w:uiPriority="50"/>
+    <w:lsdException w:name="Grid Table 6 Colorful" w:uiPriority="51"/>
+    <w:lsdException w:name="Grid Table 7 Colorful" w:uiPriority="52"/>
+    <w:lsdException w:name="Grid Table 1 Light Accent 1" w:uiPriority="46"/>
+    <w:lsdException w:name="Grid Table 2 Accent 1" w:uiPriority="47"/>
+    <w:lsdException w:name="Grid Table 3 Accent 1" w:uiPriority="48"/>
+    <w:lsdException w:name="Grid Table 4 Accent 1" w:uiPriority="49"/>
+    <w:lsdException w:name="Grid Table 5 Dark Accent 1" w:uiPriority="50"/>
+    <w:lsdException w:name="Grid Table 6 Colorful Accent 1" w:uiPriority="51"/>
+    <w:lsdException w:name="Grid Table 7 Colorful Accent 1" w:uiPriority="52"/>
+    <w:lsdException w:name="Grid Table 1 Light Accent 2" w:uiPriority="46"/>
+    <w:lsdException w:name="Grid Table 2 Accent 2" w:uiPriority="47"/>
+    <w:lsdException w:name="Grid Table 3 Accent 2" w:uiPriority="48"/>
+    <w:lsdException w:name="Grid Table 4 Accent 2" w:uiPriority="49"/>
+    <w:lsdException w:name="Grid Table 5 Dark Accent 2" w:uiPriority="50"/>
+    <w:lsdException w:name="Grid Table 6 Colorful Accent 2" w:uiPriority="51"/>
+    <w:lsdException w:name="Grid Table 7 Colorful Accent 2" w:uiPriority="52"/>
+    <w:lsdException w:name="Grid Table 1 Light Accent 3" w:uiPriority="46"/>
+    <w:lsdException w:name="Grid Table 2 Accent 3" w:uiPriority="47"/>
+    <w:lsdException w:name="Grid Table 3 Accent 3" w:uiPriority="48"/>
+    <w:lsdException w:name="Grid Table 4 Accent 3" w:uiPriority="49"/>
+    <w:lsdException w:name="Grid Table 5 Dark Accent 3" w:uiPriority="50"/>
+    <w:lsdException w:name="Grid Table 6 Colorful Accent 3" w:uiPriority="51"/>
+    <w:lsdException w:name="Grid Table 7 Colorful Accent 3" w:uiPriority="52"/>
+    <w:lsdException w:name="Grid Table 1 Light Accent 4" w:uiPriority="46"/>
+    <w:lsdException w:name="Grid Table 2 Accent 4" w:uiPriority="47"/>
+    <w:lsdException w:name="Grid Table 3 Accent 4" w:uiPriority="48"/>
+    <w:lsdException w:name="Grid Table 4 Accent 4" w:uiPriority="49"/>
+    <w:lsdException w:name="Grid Table 5 Dark Accent 4" w:uiPriority="50"/>
+    <w:lsdException w:name="Grid Table 6 Colorful Accent 4" w:uiPriority="51"/>
+    <w:lsdException w:name="Grid Table 7 Colorful Accent 4" w:uiPriority="52"/>
+    <w:lsdException w:name="Grid Table 1 Light Accent 5" w:uiPriority="46"/>
+    <w:lsdException w:name="Grid Table 2 Accent 5" w:uiPriority="47"/>
+    <w:lsdException w:name="Grid Table 3 Accent 5" w:uiPriority="48"/>
+    <w:lsdException w:name="Grid Table 4 Accent 5" w:uiPriority="49"/>
+    <w:lsdException w:name="Grid Table 5 Dark Accent 5" w:uiPriority="50"/>
+    <w:lsdException w:name="Grid Table 6 Colorful Accent 5" w:uiPriority="51"/>
+    <w:lsdException w:name="Grid Table 7 Colorful Accent 5" w:uiPriority="52"/>
+    <w:lsdException w:name="Grid Table 1 Light Accent 6" w:uiPriority="46"/>
+    <w:lsdException w:name="Grid Table 2 Accent 6" w:uiPriority="47"/>
+    <w:lsdException w:name="Grid Table 3 Accent 6" w:uiPriority="48"/>
+    <w:lsdException w:name="Grid Table 4 Accent 6" w:uiPriority="49"/>
+    <w:lsdException w:name="Grid Table 5 Dark Accent 6" w:uiPriority="50"/>
+    <w:lsdException w:name="Grid Table 6 Colorful Accent 6" w:uiPriority="51"/>
+    <w:lsdException w:name="Grid Table 7 Colorful Accent 6" w:uiPriority="52"/>
+    <w:lsdException w:name="List Table 1 Light" w:uiPriority="46"/>
+    <w:lsdException w:name="List Table 2" w:uiPriority="47"/>
+    <w:lsdException w:name="List Table 3" w:uiPriority="48"/>
+    <w:lsdException w:name="List Table 4" w:uiPriority="49"/>
+    <w:lsdException w:name="List Table 5 Dark" w:uiPriority="50"/>
+    <w:lsdException w:name="List Table 6 Colorful" w:uiPriority="51"/>
+    <w:lsdException w:name="List Table 7 Colorful" w:uiPriority="52"/>
+    <w:lsdException w:name="List Table 1 Light Accent 1" w:uiPriority="46"/>
+    <w:lsdException w:name="List Table 2 Accent 1" w:uiPriority="47"/>
+    <w:lsdException w:name="List Table 3 Accent 1" w:uiPriority="48"/>
+    <w:lsdException w:name="List Table 4 Accent 1" w:uiPriority="49"/>
+    <w:lsdException w:name="List Table 5 Dark Accent 1" w:uiPriority="50"/>
+    <w:lsdException w:name="List Table 6 Colorful Accent 1" w:uiPriority="51"/>
+    <w:lsdException w:name="List Table 7 Colorful Accent 1" w:uiPriority="52"/>
+    <w:lsdException w:name="List Table 1 Light Accent 2" w:uiPriority="46"/>
+    <w:lsdException w:name="List Table 2 Accent 2" w:uiPriority="47"/>
+    <w:lsdException w:name="List Table 3 Accent 2" w:uiPriority="48"/>
+    <w:lsdException w:name="List Table 4 Accent 2" w:uiPriority="49"/>
+    <w:lsdException w:name="List Table 5 Dark Accent 2" w:uiPriority="50"/>
+    <w:lsdException w:name="List Table 6 Colorful Accent 2" w:uiPriority="51"/>
+    <w:lsdException w:name="List Table 7 Colorful Accent 2" w:uiPriority="52"/>
+    <w:lsdException w:name="List Table 1 Light Accent 3" w:uiPriority="46"/>
+    <w:lsdException w:name="List Table 2 Accent 3" w:uiPriority="47"/>
+    <w:lsdException w:name="List Table 3 Accent 3" w:uiPriority="48"/>
+    <w:lsdException w:name="List Table 4 Accent 3" w:uiPriority="49"/>
+    <w:lsdException w:name="List Table 5 Dark Accent 3" w:uiPriority="50"/>
+    <w:lsdException w:name="List Table 6 Colorful Accent 3" w:uiPriority="51"/>
+    <w:lsdException w:name="List Table 7 Colorful Accent 3" w:uiPriority="52"/>
+    <w:lsdException w:name="List Table 1 Light Accent 4" w:uiPriority="46"/>
+    <w:lsdException w:name="List Table 2 Accent 4" w:uiPriority="47"/>
+    <w:lsdException w:name="List Table 3 Accent 4" w:uiPriority="48"/>
+    <w:lsdException w:name="List Table 4 Accent 4" w:uiPriority="49"/>
+    <w:lsdException w:name="List Table 5 Dark Accent 4" w:uiPriority="50"/>
+    <w:lsdException w:name="List Table 6 Colorful Accent 4" w:uiPriority="51"/>
+    <w:lsdException w:name="List Table 7 Colorful Accent 4" w:uiPriority="52"/>
+    <w:lsdException w:name="List Table 1 Light Accent 5" w:uiPriority="46"/>
+    <w:lsdException w:name="List Table 2 Accent 5" w:uiPriority="47"/>
+    <w:lsdException w:name="List Table 3 Accent 5" w:uiPriority="48"/>
+    <w:lsdException w:name="List Table 4 Accent 5" w:uiPriority="49"/>
+    <w:lsdException w:name="List Table 5 Dark Accent 5" w:uiPriority="50"/>
+    <w:lsdException w:name="List Table 6 Colorful Accent 5" w:uiPriority="51"/>
+    <w:lsdException w:name="List Table 7 Colorful Accent 5" w:uiPriority="52"/>
+    <w:lsdException w:name="List Table 1 Light Accent 6" w:uiPriority="46"/>
+    <w:lsdException w:name="List Table 2 Accent 6" w:uiPriority="47"/>
+    <w:lsdException w:name="List Table 3 Accent 6" w:uiPriority="48"/>
+    <w:lsdException w:name="List Table 4 Accent 6" w:uiPriority="49"/>
+    <w:lsdException w:name="List Table 5 Dark Accent 6" w:uiPriority="50"/>
+    <w:lsdException w:name="List Table 6 Colorful Accent 6" w:uiPriority="51"/>
+    <w:lsdException w:name="List Table 7 Colorful Accent 6" w:uiPriority="52"/>
+    <w:lsdException w:name="Mention" w:semiHidden="1" w:uiPriority="99" w:unhideWhenUsed="1"/>
+    <w:lsdException w:name="Smart Hyperlink" w:semiHidden="1" w:uiPriority="99" w:unhideWhenUsed="1"/>
+    <w:lsdException w:name="Hashtag" w:semiHidden="1" w:uiPriority="99" w:unhideWhenUsed="1"/>
+    <w:lsdException w:name="Unresolved Mention" w:semiHidden="1" w:uiPriority="99" w:unhideWhenUsed="1"/>
+    <w:lsdException w:name="Smart Link" w:semiHidden="1" w:uiPriority="99" w:unhideWhenUsed="1"/>
+  </w:latentStyles>
   <w:style w:type="paragraph" w:default="1" w:styleId="Normal">
     <w:name w:val="Normal"/>
     <w:qFormat/>
-  </w:style>
-  <w:style w:type="paragraph" w:styleId="BodyText">
-    <w:name w:val="Body Text"/>
-    <w:basedOn w:val="Normal"/>
-    <w:link w:val="BodyTextChar"/>
+    <w:rsid w:val="00FA3BE0"/>
     <w:pPr>
-      <w:spacing w:before="180" w:after="180"/>
+      <w:spacing w:line="480" w:lineRule="auto"/>
     </w:pPr>
-    <w:qFormat/>
-  </w:style>
-  <w:style w:type="paragraph" w:customStyle="1" w:styleId="FirstParagraph">
-    <w:name w:val="First Paragraph"/>
-    <w:basedOn w:val="BodyText"/>
-    <w:next w:val="BodyText"/>
-    <w:qFormat/>
-  </w:style>
-  <w:style w:type="paragraph" w:customStyle="1" w:styleId="Compact">
-    <w:name w:val="Compact"/>
-    <w:basedOn w:val="BodyText"/>
-    <w:qFormat/>
-    <w:pPr>
-      <w:spacing w:before="36" w:after="36"/>
-    </w:pPr>
-  </w:style>
-  <w:style w:type="paragraph" w:styleId="Title">
-    <w:name w:val="Title"/>
-    <w:basedOn w:val="Normal"/>
-    <w:next w:val="BodyText"/>
-    <w:qFormat/>
-    <w:pPr>
-      <w:keepNext/>
-      <w:keepLines/>
-      <w:spacing w:before="480" w:after="240"/>
-      <w:jc w:val="center"/>
-    </w:pPr>
-    <w:rPr>
-      <w:rFonts w:asciiTheme="majorHAnsi" w:eastAsiaTheme="majorEastAsia" w:hAnsiTheme="majorHAnsi" w:cstheme="majorBidi"/>
-      <w:b/>
-      <w:bCs/>
-      <w:color w:val="345A8A" w:themeColor="accent1" w:themeShade="B5"/>
-      <w:sz w:val="36"/>
-      <w:szCs w:val="36"/>
-    </w:rPr>
-  </w:style>
-  <w:style w:type="paragraph" w:styleId="Subtitle">
-    <w:name w:val="Subtitle"/>
-    <w:basedOn w:val="Title"/>
-    <w:next w:val="BodyText"/>
-    <w:qFormat/>
-    <w:pPr>
-      <w:keepNext/>
-      <w:keepLines/>
-      <w:spacing w:before="240" w:after="240"/>
-      <w:jc w:val="center"/>
-    </w:pPr>
-    <w:rPr>
-      <w:sz w:val="30"/>
-      <w:szCs w:val="30"/>
-    </w:rPr>
-  </w:style>
-  <w:style w:type="paragraph" w:customStyle="1" w:styleId="Author">
-    <w:name w:val="Author"/>
-    <w:next w:val="BodyText"/>
-    <w:qFormat/>
-    <w:pPr>
-      <w:keepNext/>
-      <w:keepLines/>
-      <w:jc w:val="center"/>
-    </w:pPr>
-  </w:style>
-  <w:style w:type="paragraph" w:styleId="Date">
-    <w:name w:val="Date"/>
-    <w:next w:val="BodyText"/>
-    <w:qFormat/>
-    <w:pPr>
-      <w:keepNext/>
-      <w:keepLines/>
-      <w:jc w:val="center"/>
-    </w:pPr>
-  </w:style>
-  <w:style w:type="paragraph" w:customStyle="1" w:styleId="Abstract">
-    <w:name w:val="Abstract"/>
-    <w:basedOn w:val="Normal"/>
-    <w:next w:val="BodyText"/>
-    <w:qFormat/>
-    <w:pPr>
-      <w:keepNext/>
-      <w:keepLines/>
-      <w:spacing w:before="300" w:after="300"/>
-    </w:pPr>
-    <w:rPr>
-      <w:sz w:val="20"/>
-      <w:szCs w:val="20"/>
-    </w:rPr>
-  </w:style>
-  <w:style w:type="paragraph" w:styleId="Bibliography">
-    <w:name w:val="Bibliography"/>
-    <w:basedOn w:val="Normal"/>
-    <w:next w:val="Bibliography"/>
-    <w:qFormat/>
-    <w:pPr/>
-    <w:rPr/>
+    <w:rPr>
+      <w:rFonts w:asciiTheme="majorHAnsi" w:hAnsiTheme="majorHAnsi"/>
+    </w:rPr>
   </w:style>
   <w:style w:type="paragraph" w:styleId="Heading1">
-    <w:name w:val="Heading 1"/>
+    <w:name w:val="heading 1"/>
     <w:basedOn w:val="Normal"/>
     <w:next w:val="BodyText"/>
     <w:uiPriority w:val="9"/>
     <w:qFormat/>
+    <w:rsid w:val="00FA3BE0"/>
     <w:pPr>
       <w:keepNext/>
       <w:keepLines/>
@@ -2359,21 +2740,21 @@
       <w:outlineLvl w:val="0"/>
     </w:pPr>
     <w:rPr>
-      <w:rFonts w:asciiTheme="majorHAnsi" w:eastAsiaTheme="majorEastAsia" w:hAnsiTheme="majorHAnsi" w:cstheme="majorBidi"/>
+      <w:rFonts w:eastAsiaTheme="majorEastAsia" w:cstheme="majorBidi"/>
       <w:b/>
       <w:bCs/>
-      <w:color w:val="345A8A" w:themeColor="accent1" w:themeShade="B5"/>
       <w:sz w:val="32"/>
       <w:szCs w:val="32"/>
     </w:rPr>
   </w:style>
   <w:style w:type="paragraph" w:styleId="Heading2">
-    <w:name w:val="Heading 2"/>
+    <w:name w:val="heading 2"/>
     <w:basedOn w:val="Normal"/>
     <w:next w:val="BodyText"/>
     <w:uiPriority w:val="9"/>
     <w:unhideWhenUsed/>
     <w:qFormat/>
+    <w:rsid w:val="00FA3BE0"/>
     <w:pPr>
       <w:keepNext/>
       <w:keepLines/>
@@ -2381,21 +2762,21 @@
       <w:outlineLvl w:val="1"/>
     </w:pPr>
     <w:rPr>
-      <w:rFonts w:asciiTheme="majorHAnsi" w:eastAsiaTheme="majorEastAsia" w:hAnsiTheme="majorHAnsi" w:cstheme="majorBidi"/>
+      <w:rFonts w:eastAsiaTheme="majorEastAsia" w:cstheme="majorBidi"/>
       <w:b/>
       <w:bCs/>
-      <w:color w:val="4F81BD" w:themeColor="accent1"/>
       <w:sz w:val="32"/>
       <w:szCs w:val="32"/>
     </w:rPr>
   </w:style>
   <w:style w:type="paragraph" w:styleId="Heading3">
-    <w:name w:val="Heading 3"/>
+    <w:name w:val="heading 3"/>
     <w:basedOn w:val="Normal"/>
     <w:next w:val="BodyText"/>
     <w:uiPriority w:val="9"/>
     <w:unhideWhenUsed/>
     <w:qFormat/>
+    <w:rsid w:val="00FA3BE0"/>
     <w:pPr>
       <w:keepNext/>
       <w:keepLines/>
@@ -2403,16 +2784,15 @@
       <w:outlineLvl w:val="2"/>
     </w:pPr>
     <w:rPr>
-      <w:rFonts w:asciiTheme="majorHAnsi" w:eastAsiaTheme="majorEastAsia" w:hAnsiTheme="majorHAnsi" w:cstheme="majorBidi"/>
+      <w:rFonts w:eastAsiaTheme="majorEastAsia" w:cstheme="majorBidi"/>
       <w:b/>
       <w:bCs/>
-      <w:color w:val="4F81BD" w:themeColor="accent1"/>
       <w:sz w:val="28"/>
       <w:szCs w:val="28"/>
     </w:rPr>
   </w:style>
   <w:style w:type="paragraph" w:styleId="Heading4">
-    <w:name w:val="Heading 4"/>
+    <w:name w:val="heading 4"/>
     <w:basedOn w:val="Normal"/>
     <w:next w:val="BodyText"/>
     <w:uiPriority w:val="9"/>
@@ -2425,38 +2805,37 @@
       <w:outlineLvl w:val="3"/>
     </w:pPr>
     <w:rPr>
-      <w:rFonts w:asciiTheme="majorHAnsi" w:eastAsiaTheme="majorEastAsia" w:hAnsiTheme="majorHAnsi" w:cstheme="majorBidi"/>
+      <w:rFonts w:eastAsiaTheme="majorEastAsia" w:cstheme="majorBidi"/>
       <w:b/>
       <w:bCs/>
       <w:color w:val="4F81BD" w:themeColor="accent1"/>
-      <w:sz w:val="24"/>
-      <w:szCs w:val="24"/>
     </w:rPr>
   </w:style>
   <w:style w:type="paragraph" w:styleId="Heading5">
-    <w:name w:val="Heading 5"/>
+    <w:name w:val="heading 5"/>
     <w:basedOn w:val="Normal"/>
     <w:next w:val="BodyText"/>
     <w:uiPriority w:val="9"/>
     <w:unhideWhenUsed/>
     <w:qFormat/>
+    <w:rsid w:val="004C5304"/>
     <w:pPr>
       <w:keepNext/>
       <w:keepLines/>
-      <w:spacing w:before="200" w:after="0"/>
+      <w:pageBreakBefore/>
+      <w:spacing w:before="200" w:after="0" w:line="20" w:lineRule="exact"/>
       <w:outlineLvl w:val="4"/>
     </w:pPr>
     <w:rPr>
-      <w:rFonts w:asciiTheme="majorHAnsi" w:eastAsiaTheme="majorEastAsia" w:hAnsiTheme="majorHAnsi" w:cstheme="majorBidi"/>
+      <w:rFonts w:eastAsiaTheme="majorEastAsia" w:cstheme="majorBidi"/>
       <w:i/>
       <w:iCs/>
-      <w:color w:val="4F81BD" w:themeColor="accent1"/>
-      <w:sz w:val="24"/>
-      <w:szCs w:val="24"/>
+      <w:color w:val="FFFFFF" w:themeColor="background1"/>
+      <w:sz w:val="16"/>
     </w:rPr>
   </w:style>
   <w:style w:type="paragraph" w:styleId="Heading6">
-    <w:name w:val="Heading 6"/>
+    <w:name w:val="heading 6"/>
     <w:basedOn w:val="Normal"/>
     <w:next w:val="BodyText"/>
     <w:uiPriority w:val="9"/>
@@ -2469,14 +2848,12 @@
       <w:outlineLvl w:val="5"/>
     </w:pPr>
     <w:rPr>
-      <w:rFonts w:asciiTheme="majorHAnsi" w:eastAsiaTheme="majorEastAsia" w:hAnsiTheme="majorHAnsi" w:cstheme="majorBidi"/>
+      <w:rFonts w:eastAsiaTheme="majorEastAsia" w:cstheme="majorBidi"/>
       <w:color w:val="4F81BD" w:themeColor="accent1"/>
-      <w:sz w:val="24"/>
-      <w:szCs w:val="24"/>
     </w:rPr>
   </w:style>
   <w:style w:type="paragraph" w:styleId="Heading7">
-    <w:name w:val="Heading 7"/>
+    <w:name w:val="heading 7"/>
     <w:basedOn w:val="Normal"/>
     <w:next w:val="BodyText"/>
     <w:uiPriority w:val="9"/>
@@ -2489,14 +2866,12 @@
       <w:outlineLvl w:val="6"/>
     </w:pPr>
     <w:rPr>
-      <w:rFonts w:asciiTheme="majorHAnsi" w:eastAsiaTheme="majorEastAsia" w:hAnsiTheme="majorHAnsi" w:cstheme="majorBidi"/>
+      <w:rFonts w:eastAsiaTheme="majorEastAsia" w:cstheme="majorBidi"/>
       <w:color w:val="4F81BD" w:themeColor="accent1"/>
-      <w:sz w:val="24"/>
-      <w:szCs w:val="24"/>
     </w:rPr>
   </w:style>
   <w:style w:type="paragraph" w:styleId="Heading8">
-    <w:name w:val="Heading 8"/>
+    <w:name w:val="heading 8"/>
     <w:basedOn w:val="Normal"/>
     <w:next w:val="BodyText"/>
     <w:uiPriority w:val="9"/>
@@ -2509,14 +2884,12 @@
       <w:outlineLvl w:val="7"/>
     </w:pPr>
     <w:rPr>
-      <w:rFonts w:asciiTheme="majorHAnsi" w:eastAsiaTheme="majorEastAsia" w:hAnsiTheme="majorHAnsi" w:cstheme="majorBidi"/>
+      <w:rFonts w:eastAsiaTheme="majorEastAsia" w:cstheme="majorBidi"/>
       <w:color w:val="4F81BD" w:themeColor="accent1"/>
-      <w:sz w:val="24"/>
-      <w:szCs w:val="24"/>
     </w:rPr>
   </w:style>
   <w:style w:type="paragraph" w:styleId="Heading9">
-    <w:name w:val="Heading 9"/>
+    <w:name w:val="heading 9"/>
     <w:basedOn w:val="Normal"/>
     <w:next w:val="BodyText"/>
     <w:uiPriority w:val="9"/>
@@ -2529,10 +2902,144 @@
       <w:outlineLvl w:val="8"/>
     </w:pPr>
     <w:rPr>
-      <w:rFonts w:asciiTheme="majorHAnsi" w:eastAsiaTheme="majorEastAsia" w:hAnsiTheme="majorHAnsi" w:cstheme="majorBidi"/>
+      <w:rFonts w:eastAsiaTheme="majorEastAsia" w:cstheme="majorBidi"/>
       <w:color w:val="4F81BD" w:themeColor="accent1"/>
-      <w:sz w:val="24"/>
-      <w:szCs w:val="24"/>
+    </w:rPr>
+  </w:style>
+  <w:style w:type="character" w:default="1" w:styleId="DefaultParagraphFont">
+    <w:name w:val="Default Paragraph Font"/>
+    <w:uiPriority w:val="1"/>
+    <w:semiHidden/>
+    <w:unhideWhenUsed/>
+  </w:style>
+  <w:style w:type="table" w:default="1" w:styleId="TableNormal">
+    <w:name w:val="Normal Table"/>
+    <w:uiPriority w:val="99"/>
+    <w:semiHidden/>
+    <w:unhideWhenUsed/>
+    <w:tblPr>
+      <w:tblInd w:w="0" w:type="dxa"/>
+      <w:tblCellMar>
+        <w:top w:w="0" w:type="dxa"/>
+        <w:left w:w="108" w:type="dxa"/>
+        <w:bottom w:w="0" w:type="dxa"/>
+        <w:right w:w="108" w:type="dxa"/>
+      </w:tblCellMar>
+    </w:tblPr>
+  </w:style>
+  <w:style w:type="numbering" w:default="1" w:styleId="NoList">
+    <w:name w:val="No List"/>
+    <w:uiPriority w:val="99"/>
+    <w:semiHidden/>
+    <w:unhideWhenUsed/>
+  </w:style>
+  <w:style w:type="paragraph" w:styleId="BodyText">
+    <w:name w:val="Body Text"/>
+    <w:basedOn w:val="Normal"/>
+    <w:qFormat/>
+    <w:pPr>
+      <w:spacing w:before="180" w:after="180"/>
+    </w:pPr>
+  </w:style>
+  <w:style w:type="paragraph" w:customStyle="1" w:styleId="FirstParagraph">
+    <w:name w:val="First Paragraph"/>
+    <w:basedOn w:val="BodyText"/>
+    <w:next w:val="BodyText"/>
+    <w:qFormat/>
+  </w:style>
+  <w:style w:type="paragraph" w:customStyle="1" w:styleId="Compact">
+    <w:name w:val="Compact"/>
+    <w:basedOn w:val="BodyText"/>
+    <w:qFormat/>
+    <w:pPr>
+      <w:spacing w:before="36" w:after="36"/>
+    </w:pPr>
+  </w:style>
+  <w:style w:type="paragraph" w:styleId="Title">
+    <w:name w:val="Title"/>
+    <w:basedOn w:val="Normal"/>
+    <w:next w:val="BodyText"/>
+    <w:qFormat/>
+    <w:rsid w:val="00C76DEB"/>
+    <w:pPr>
+      <w:keepNext/>
+      <w:keepLines/>
+      <w:spacing w:before="480" w:after="240"/>
+      <w:jc w:val="center"/>
+    </w:pPr>
+    <w:rPr>
+      <w:rFonts w:eastAsiaTheme="majorEastAsia" w:cstheme="majorBidi"/>
+      <w:b/>
+      <w:bCs/>
+      <w:i/>
+      <w:sz w:val="36"/>
+      <w:szCs w:val="36"/>
+    </w:rPr>
+  </w:style>
+  <w:style w:type="paragraph" w:styleId="Subtitle">
+    <w:name w:val="Subtitle"/>
+    <w:basedOn w:val="Title"/>
+    <w:next w:val="BodyText"/>
+    <w:qFormat/>
+    <w:rsid w:val="00C76DEB"/>
+    <w:pPr>
+      <w:spacing w:before="240"/>
+    </w:pPr>
+    <w:rPr>
+      <w:sz w:val="28"/>
+      <w:szCs w:val="30"/>
+    </w:rPr>
+  </w:style>
+  <w:style w:type="paragraph" w:customStyle="1" w:styleId="Author">
+    <w:name w:val="Author"/>
+    <w:next w:val="BodyText"/>
+    <w:qFormat/>
+    <w:rsid w:val="00EA16D6"/>
+    <w:pPr>
+      <w:keepNext/>
+      <w:keepLines/>
+      <w:jc w:val="center"/>
+    </w:pPr>
+    <w:rPr>
+      <w:rFonts w:asciiTheme="majorHAnsi" w:hAnsiTheme="majorHAnsi"/>
+    </w:rPr>
+  </w:style>
+  <w:style w:type="paragraph" w:styleId="Date">
+    <w:name w:val="Date"/>
+    <w:next w:val="BodyText"/>
+    <w:qFormat/>
+    <w:pPr>
+      <w:keepNext/>
+      <w:keepLines/>
+      <w:jc w:val="center"/>
+    </w:pPr>
+  </w:style>
+  <w:style w:type="paragraph" w:customStyle="1" w:styleId="Abstract">
+    <w:name w:val="Abstract"/>
+    <w:basedOn w:val="Normal"/>
+    <w:next w:val="BodyText"/>
+    <w:qFormat/>
+    <w:pPr>
+      <w:keepNext/>
+      <w:keepLines/>
+      <w:spacing w:before="300" w:after="300"/>
+    </w:pPr>
+    <w:rPr>
+      <w:sz w:val="20"/>
+      <w:szCs w:val="20"/>
+    </w:rPr>
+  </w:style>
+  <w:style w:type="paragraph" w:styleId="Bibliography">
+    <w:name w:val="Bibliography"/>
+    <w:basedOn w:val="FirstParagraph"/>
+    <w:qFormat/>
+    <w:rsid w:val="008B7695"/>
+    <w:pPr>
+      <w:ind w:left="720" w:hanging="720"/>
+    </w:pPr>
+    <w:rPr>
+      <w:sz w:val="18"/>
+      <w:szCs w:val="18"/>
     </w:rPr>
   </w:style>
   <w:style w:type="paragraph" w:styleId="BlockText">
@@ -2544,31 +3051,23 @@
     <w:qFormat/>
     <w:pPr>
       <w:spacing w:before="100" w:after="100"/>
-      <w:ind w:firstLine="0"/>
     </w:pPr>
     <w:rPr>
-      <w:rFonts w:asciiTheme="majorHAnsi" w:eastAsiaTheme="majorEastAsia" w:hAnsiTheme="majorHAnsi" w:cstheme="majorBidi"/>
+      <w:rFonts w:eastAsiaTheme="majorEastAsia" w:cstheme="majorBidi"/>
       <w:bCs/>
       <w:sz w:val="20"/>
       <w:szCs w:val="20"/>
     </w:rPr>
   </w:style>
   <w:style w:type="paragraph" w:styleId="FootnoteText">
-    <w:name w:val="Footnote Text"/>
+    <w:name w:val="footnote text"/>
     <w:basedOn w:val="Normal"/>
-    <w:next w:val="FootnoteText"/>
     <w:uiPriority w:val="9"/>
     <w:unhideWhenUsed/>
     <w:qFormat/>
   </w:style>
-  <w:style w:type="character" w:default="1" w:styleId="DefaultParagraphFont">
-    <w:name w:val="Default Paragraph Font"/>
-    <w:semiHidden/>
-    <w:unhideWhenUsed/>
-  </w:style>
-  <w:style w:type="table" w:default="1" w:styleId="Table">
+  <w:style w:type="table" w:customStyle="1" w:styleId="Table">
     <w:name w:val="Table"/>
-    <w:basedOn w:val="TableNormal"/>
     <w:semiHidden/>
     <w:unhideWhenUsed/>
     <w:qFormat/>
@@ -2600,11 +3099,11 @@
     <w:basedOn w:val="Normal"/>
   </w:style>
   <w:style w:type="paragraph" w:styleId="Caption">
-    <w:name w:val="Caption"/>
+    <w:name w:val="caption"/>
     <w:basedOn w:val="Normal"/>
-    <w:link w:val="BodyTextChar"/>
+    <w:link w:val="CaptionChar"/>
     <w:pPr>
-      <w:spacing w:before="0" w:after="120"/>
+      <w:spacing w:after="120"/>
     </w:pPr>
     <w:rPr>
       <w:i/>
@@ -2632,29 +3131,30 @@
       <w:keepNext/>
     </w:pPr>
   </w:style>
-  <w:style w:type="character" w:customStyle="1" w:styleId="BodyTextChar">
-    <w:name w:val="Body Text Char"/>
+  <w:style w:type="character" w:customStyle="1" w:styleId="CaptionChar">
+    <w:name w:val="Caption Char"/>
     <w:basedOn w:val="DefaultParagraphFont"/>
-    <w:link w:val="BodyText"/>
+    <w:link w:val="Caption"/>
   </w:style>
   <w:style w:type="character" w:customStyle="1" w:styleId="VerbatimChar">
     <w:name w:val="Verbatim Char"/>
-    <w:basedOn w:val="BodyTextChar"/>
+    <w:basedOn w:val="CaptionChar"/>
+    <w:link w:val="SourceCode"/>
     <w:rPr>
       <w:rFonts w:ascii="Consolas" w:hAnsi="Consolas"/>
       <w:sz w:val="22"/>
     </w:rPr>
   </w:style>
   <w:style w:type="character" w:styleId="FootnoteReference">
-    <w:name w:val="Footnote Reference"/>
-    <w:basedOn w:val="BodyTextChar"/>
+    <w:name w:val="footnote reference"/>
+    <w:basedOn w:val="CaptionChar"/>
     <w:rPr>
       <w:vertAlign w:val="superscript"/>
     </w:rPr>
   </w:style>
   <w:style w:type="character" w:styleId="Hyperlink">
     <w:name w:val="Hyperlink"/>
-    <w:basedOn w:val="BodyTextChar"/>
+    <w:basedOn w:val="CaptionChar"/>
     <w:rPr>
       <w:color w:val="4F81BD" w:themeColor="accent1"/>
     </w:rPr>
@@ -2671,7 +3171,6 @@
       <w:outlineLvl w:val="9"/>
     </w:pPr>
     <w:rPr>
-      <w:rFonts w:asciiTheme="majorHAnsi" w:eastAsiaTheme="majorEastAsia" w:hAnsiTheme="majorHAnsi" w:cstheme="majorBidi"/>
       <w:b w:val="0"/>
       <w:bCs w:val="0"/>
       <w:color w:val="365F91" w:themeColor="accent1" w:themeShade="BF"/>
@@ -2682,267 +3181,329 @@
     <w:basedOn w:val="Normal"/>
     <w:link w:val="VerbatimChar"/>
     <w:pPr>
-      <w:wordWrap w:val="off"/>
-      <w:shd w:val="clear" w:fill="f8f8f8"/>
+      <w:shd w:val="clear" w:color="auto" w:fill="F8F8F8"/>
+      <w:wordWrap w:val="0"/>
     </w:pPr>
   </w:style>
   <w:style w:type="character" w:customStyle="1" w:styleId="KeywordTok">
     <w:name w:val="KeywordTok"/>
     <w:basedOn w:val="VerbatimChar"/>
     <w:rPr>
-      <w:color w:val="204a87"/>
-      <w:shd w:val="clear" w:fill="f8f8f8"/>
+      <w:rFonts w:ascii="Consolas" w:hAnsi="Consolas"/>
       <w:b/>
+      <w:color w:val="204A87"/>
+      <w:sz w:val="22"/>
+      <w:shd w:val="clear" w:color="auto" w:fill="F8F8F8"/>
     </w:rPr>
   </w:style>
   <w:style w:type="character" w:customStyle="1" w:styleId="DataTypeTok">
     <w:name w:val="DataTypeTok"/>
     <w:basedOn w:val="VerbatimChar"/>
     <w:rPr>
-      <w:color w:val="204a87"/>
-      <w:shd w:val="clear" w:fill="f8f8f8"/>
+      <w:rFonts w:ascii="Consolas" w:hAnsi="Consolas"/>
+      <w:color w:val="204A87"/>
+      <w:sz w:val="22"/>
+      <w:shd w:val="clear" w:color="auto" w:fill="F8F8F8"/>
     </w:rPr>
   </w:style>
   <w:style w:type="character" w:customStyle="1" w:styleId="DecValTok">
     <w:name w:val="DecValTok"/>
     <w:basedOn w:val="VerbatimChar"/>
     <w:rPr>
-      <w:color w:val="0000cf"/>
-      <w:shd w:val="clear" w:fill="f8f8f8"/>
+      <w:rFonts w:ascii="Consolas" w:hAnsi="Consolas"/>
+      <w:color w:val="0000CF"/>
+      <w:sz w:val="22"/>
+      <w:shd w:val="clear" w:color="auto" w:fill="F8F8F8"/>
     </w:rPr>
   </w:style>
   <w:style w:type="character" w:customStyle="1" w:styleId="BaseNTok">
     <w:name w:val="BaseNTok"/>
     <w:basedOn w:val="VerbatimChar"/>
     <w:rPr>
-      <w:color w:val="0000cf"/>
-      <w:shd w:val="clear" w:fill="f8f8f8"/>
+      <w:rFonts w:ascii="Consolas" w:hAnsi="Consolas"/>
+      <w:color w:val="0000CF"/>
+      <w:sz w:val="22"/>
+      <w:shd w:val="clear" w:color="auto" w:fill="F8F8F8"/>
     </w:rPr>
   </w:style>
   <w:style w:type="character" w:customStyle="1" w:styleId="FloatTok">
     <w:name w:val="FloatTok"/>
     <w:basedOn w:val="VerbatimChar"/>
     <w:rPr>
-      <w:color w:val="0000cf"/>
-      <w:shd w:val="clear" w:fill="f8f8f8"/>
+      <w:rFonts w:ascii="Consolas" w:hAnsi="Consolas"/>
+      <w:color w:val="0000CF"/>
+      <w:sz w:val="22"/>
+      <w:shd w:val="clear" w:color="auto" w:fill="F8F8F8"/>
     </w:rPr>
   </w:style>
   <w:style w:type="character" w:customStyle="1" w:styleId="ConstantTok">
     <w:name w:val="ConstantTok"/>
     <w:basedOn w:val="VerbatimChar"/>
     <w:rPr>
+      <w:rFonts w:ascii="Consolas" w:hAnsi="Consolas"/>
       <w:color w:val="000000"/>
-      <w:shd w:val="clear" w:fill="f8f8f8"/>
+      <w:sz w:val="22"/>
+      <w:shd w:val="clear" w:color="auto" w:fill="F8F8F8"/>
     </w:rPr>
   </w:style>
   <w:style w:type="character" w:customStyle="1" w:styleId="CharTok">
     <w:name w:val="CharTok"/>
     <w:basedOn w:val="VerbatimChar"/>
     <w:rPr>
-      <w:color w:val="4e9a06"/>
-      <w:shd w:val="clear" w:fill="f8f8f8"/>
+      <w:rFonts w:ascii="Consolas" w:hAnsi="Consolas"/>
+      <w:color w:val="4E9A06"/>
+      <w:sz w:val="22"/>
+      <w:shd w:val="clear" w:color="auto" w:fill="F8F8F8"/>
     </w:rPr>
   </w:style>
   <w:style w:type="character" w:customStyle="1" w:styleId="SpecialCharTok">
     <w:name w:val="SpecialCharTok"/>
     <w:basedOn w:val="VerbatimChar"/>
     <w:rPr>
+      <w:rFonts w:ascii="Consolas" w:hAnsi="Consolas"/>
       <w:color w:val="000000"/>
-      <w:shd w:val="clear" w:fill="f8f8f8"/>
+      <w:sz w:val="22"/>
+      <w:shd w:val="clear" w:color="auto" w:fill="F8F8F8"/>
     </w:rPr>
   </w:style>
   <w:style w:type="character" w:customStyle="1" w:styleId="StringTok">
     <w:name w:val="StringTok"/>
     <w:basedOn w:val="VerbatimChar"/>
     <w:rPr>
-      <w:color w:val="4e9a06"/>
-      <w:shd w:val="clear" w:fill="f8f8f8"/>
+      <w:rFonts w:ascii="Consolas" w:hAnsi="Consolas"/>
+      <w:color w:val="4E9A06"/>
+      <w:sz w:val="22"/>
+      <w:shd w:val="clear" w:color="auto" w:fill="F8F8F8"/>
     </w:rPr>
   </w:style>
   <w:style w:type="character" w:customStyle="1" w:styleId="VerbatimStringTok">
     <w:name w:val="VerbatimStringTok"/>
     <w:basedOn w:val="VerbatimChar"/>
     <w:rPr>
-      <w:color w:val="4e9a06"/>
-      <w:shd w:val="clear" w:fill="f8f8f8"/>
+      <w:rFonts w:ascii="Consolas" w:hAnsi="Consolas"/>
+      <w:color w:val="4E9A06"/>
+      <w:sz w:val="22"/>
+      <w:shd w:val="clear" w:color="auto" w:fill="F8F8F8"/>
     </w:rPr>
   </w:style>
   <w:style w:type="character" w:customStyle="1" w:styleId="SpecialStringTok">
     <w:name w:val="SpecialStringTok"/>
     <w:basedOn w:val="VerbatimChar"/>
     <w:rPr>
-      <w:color w:val="4e9a06"/>
-      <w:shd w:val="clear" w:fill="f8f8f8"/>
+      <w:rFonts w:ascii="Consolas" w:hAnsi="Consolas"/>
+      <w:color w:val="4E9A06"/>
+      <w:sz w:val="22"/>
+      <w:shd w:val="clear" w:color="auto" w:fill="F8F8F8"/>
     </w:rPr>
   </w:style>
   <w:style w:type="character" w:customStyle="1" w:styleId="ImportTok">
     <w:name w:val="ImportTok"/>
     <w:basedOn w:val="VerbatimChar"/>
     <w:rPr>
-      <w:shd w:val="clear" w:fill="f8f8f8"/>
+      <w:rFonts w:ascii="Consolas" w:hAnsi="Consolas"/>
+      <w:sz w:val="22"/>
+      <w:shd w:val="clear" w:color="auto" w:fill="F8F8F8"/>
     </w:rPr>
   </w:style>
   <w:style w:type="character" w:customStyle="1" w:styleId="CommentTok">
     <w:name w:val="CommentTok"/>
     <w:basedOn w:val="VerbatimChar"/>
     <w:rPr>
-      <w:color w:val="8f5902"/>
-      <w:shd w:val="clear" w:fill="f8f8f8"/>
+      <w:rFonts w:ascii="Consolas" w:hAnsi="Consolas"/>
       <w:i/>
+      <w:color w:val="8F5902"/>
+      <w:sz w:val="22"/>
+      <w:shd w:val="clear" w:color="auto" w:fill="F8F8F8"/>
     </w:rPr>
   </w:style>
   <w:style w:type="character" w:customStyle="1" w:styleId="DocumentationTok">
     <w:name w:val="DocumentationTok"/>
     <w:basedOn w:val="VerbatimChar"/>
     <w:rPr>
-      <w:color w:val="8f5902"/>
-      <w:shd w:val="clear" w:fill="f8f8f8"/>
+      <w:rFonts w:ascii="Consolas" w:hAnsi="Consolas"/>
       <w:b/>
       <w:i/>
+      <w:color w:val="8F5902"/>
+      <w:sz w:val="22"/>
+      <w:shd w:val="clear" w:color="auto" w:fill="F8F8F8"/>
     </w:rPr>
   </w:style>
   <w:style w:type="character" w:customStyle="1" w:styleId="AnnotationTok">
     <w:name w:val="AnnotationTok"/>
     <w:basedOn w:val="VerbatimChar"/>
     <w:rPr>
-      <w:color w:val="8f5902"/>
-      <w:shd w:val="clear" w:fill="f8f8f8"/>
+      <w:rFonts w:ascii="Consolas" w:hAnsi="Consolas"/>
       <w:b/>
       <w:i/>
+      <w:color w:val="8F5902"/>
+      <w:sz w:val="22"/>
+      <w:shd w:val="clear" w:color="auto" w:fill="F8F8F8"/>
     </w:rPr>
   </w:style>
   <w:style w:type="character" w:customStyle="1" w:styleId="CommentVarTok">
     <w:name w:val="CommentVarTok"/>
     <w:basedOn w:val="VerbatimChar"/>
     <w:rPr>
-      <w:color w:val="8f5902"/>
-      <w:shd w:val="clear" w:fill="f8f8f8"/>
+      <w:rFonts w:ascii="Consolas" w:hAnsi="Consolas"/>
       <w:b/>
       <w:i/>
+      <w:color w:val="8F5902"/>
+      <w:sz w:val="22"/>
+      <w:shd w:val="clear" w:color="auto" w:fill="F8F8F8"/>
     </w:rPr>
   </w:style>
   <w:style w:type="character" w:customStyle="1" w:styleId="OtherTok">
     <w:name w:val="OtherTok"/>
     <w:basedOn w:val="VerbatimChar"/>
     <w:rPr>
-      <w:color w:val="8f5902"/>
-      <w:shd w:val="clear" w:fill="f8f8f8"/>
+      <w:rFonts w:ascii="Consolas" w:hAnsi="Consolas"/>
+      <w:color w:val="8F5902"/>
+      <w:sz w:val="22"/>
+      <w:shd w:val="clear" w:color="auto" w:fill="F8F8F8"/>
     </w:rPr>
   </w:style>
   <w:style w:type="character" w:customStyle="1" w:styleId="FunctionTok">
     <w:name w:val="FunctionTok"/>
     <w:basedOn w:val="VerbatimChar"/>
     <w:rPr>
+      <w:rFonts w:ascii="Consolas" w:hAnsi="Consolas"/>
       <w:color w:val="000000"/>
-      <w:shd w:val="clear" w:fill="f8f8f8"/>
+      <w:sz w:val="22"/>
+      <w:shd w:val="clear" w:color="auto" w:fill="F8F8F8"/>
     </w:rPr>
   </w:style>
   <w:style w:type="character" w:customStyle="1" w:styleId="VariableTok">
     <w:name w:val="VariableTok"/>
     <w:basedOn w:val="VerbatimChar"/>
     <w:rPr>
+      <w:rFonts w:ascii="Consolas" w:hAnsi="Consolas"/>
       <w:color w:val="000000"/>
-      <w:shd w:val="clear" w:fill="f8f8f8"/>
+      <w:sz w:val="22"/>
+      <w:shd w:val="clear" w:color="auto" w:fill="F8F8F8"/>
     </w:rPr>
   </w:style>
   <w:style w:type="character" w:customStyle="1" w:styleId="ControlFlowTok">
     <w:name w:val="ControlFlowTok"/>
     <w:basedOn w:val="VerbatimChar"/>
     <w:rPr>
-      <w:color w:val="204a87"/>
-      <w:shd w:val="clear" w:fill="f8f8f8"/>
+      <w:rFonts w:ascii="Consolas" w:hAnsi="Consolas"/>
       <w:b/>
+      <w:color w:val="204A87"/>
+      <w:sz w:val="22"/>
+      <w:shd w:val="clear" w:color="auto" w:fill="F8F8F8"/>
     </w:rPr>
   </w:style>
   <w:style w:type="character" w:customStyle="1" w:styleId="OperatorTok">
     <w:name w:val="OperatorTok"/>
     <w:basedOn w:val="VerbatimChar"/>
     <w:rPr>
-      <w:color w:val="ce5c00"/>
-      <w:shd w:val="clear" w:fill="f8f8f8"/>
+      <w:rFonts w:ascii="Consolas" w:hAnsi="Consolas"/>
       <w:b/>
+      <w:color w:val="CE5C00"/>
+      <w:sz w:val="22"/>
+      <w:shd w:val="clear" w:color="auto" w:fill="F8F8F8"/>
     </w:rPr>
   </w:style>
   <w:style w:type="character" w:customStyle="1" w:styleId="BuiltInTok">
     <w:name w:val="BuiltInTok"/>
     <w:basedOn w:val="VerbatimChar"/>
     <w:rPr>
-      <w:shd w:val="clear" w:fill="f8f8f8"/>
+      <w:rFonts w:ascii="Consolas" w:hAnsi="Consolas"/>
+      <w:sz w:val="22"/>
+      <w:shd w:val="clear" w:color="auto" w:fill="F8F8F8"/>
     </w:rPr>
   </w:style>
   <w:style w:type="character" w:customStyle="1" w:styleId="ExtensionTok">
     <w:name w:val="ExtensionTok"/>
     <w:basedOn w:val="VerbatimChar"/>
     <w:rPr>
-      <w:shd w:val="clear" w:fill="f8f8f8"/>
+      <w:rFonts w:ascii="Consolas" w:hAnsi="Consolas"/>
+      <w:sz w:val="22"/>
+      <w:shd w:val="clear" w:color="auto" w:fill="F8F8F8"/>
     </w:rPr>
   </w:style>
   <w:style w:type="character" w:customStyle="1" w:styleId="PreprocessorTok">
     <w:name w:val="PreprocessorTok"/>
     <w:basedOn w:val="VerbatimChar"/>
     <w:rPr>
-      <w:color w:val="8f5902"/>
-      <w:shd w:val="clear" w:fill="f8f8f8"/>
+      <w:rFonts w:ascii="Consolas" w:hAnsi="Consolas"/>
       <w:i/>
+      <w:color w:val="8F5902"/>
+      <w:sz w:val="22"/>
+      <w:shd w:val="clear" w:color="auto" w:fill="F8F8F8"/>
     </w:rPr>
   </w:style>
   <w:style w:type="character" w:customStyle="1" w:styleId="AttributeTok">
     <w:name w:val="AttributeTok"/>
     <w:basedOn w:val="VerbatimChar"/>
     <w:rPr>
-      <w:color w:val="c4a000"/>
-      <w:shd w:val="clear" w:fill="f8f8f8"/>
+      <w:rFonts w:ascii="Consolas" w:hAnsi="Consolas"/>
+      <w:color w:val="C4A000"/>
+      <w:sz w:val="22"/>
+      <w:shd w:val="clear" w:color="auto" w:fill="F8F8F8"/>
     </w:rPr>
   </w:style>
   <w:style w:type="character" w:customStyle="1" w:styleId="RegionMarkerTok">
     <w:name w:val="RegionMarkerTok"/>
     <w:basedOn w:val="VerbatimChar"/>
     <w:rPr>
-      <w:shd w:val="clear" w:fill="f8f8f8"/>
+      <w:rFonts w:ascii="Consolas" w:hAnsi="Consolas"/>
+      <w:sz w:val="22"/>
+      <w:shd w:val="clear" w:color="auto" w:fill="F8F8F8"/>
     </w:rPr>
   </w:style>
   <w:style w:type="character" w:customStyle="1" w:styleId="InformationTok">
     <w:name w:val="InformationTok"/>
     <w:basedOn w:val="VerbatimChar"/>
     <w:rPr>
-      <w:color w:val="8f5902"/>
-      <w:shd w:val="clear" w:fill="f8f8f8"/>
+      <w:rFonts w:ascii="Consolas" w:hAnsi="Consolas"/>
       <w:b/>
       <w:i/>
+      <w:color w:val="8F5902"/>
+      <w:sz w:val="22"/>
+      <w:shd w:val="clear" w:color="auto" w:fill="F8F8F8"/>
     </w:rPr>
   </w:style>
   <w:style w:type="character" w:customStyle="1" w:styleId="WarningTok">
     <w:name w:val="WarningTok"/>
     <w:basedOn w:val="VerbatimChar"/>
     <w:rPr>
-      <w:color w:val="8f5902"/>
-      <w:shd w:val="clear" w:fill="f8f8f8"/>
+      <w:rFonts w:ascii="Consolas" w:hAnsi="Consolas"/>
       <w:b/>
       <w:i/>
+      <w:color w:val="8F5902"/>
+      <w:sz w:val="22"/>
+      <w:shd w:val="clear" w:color="auto" w:fill="F8F8F8"/>
     </w:rPr>
   </w:style>
   <w:style w:type="character" w:customStyle="1" w:styleId="AlertTok">
     <w:name w:val="AlertTok"/>
     <w:basedOn w:val="VerbatimChar"/>
     <w:rPr>
-      <w:color w:val="ef2929"/>
-      <w:shd w:val="clear" w:fill="f8f8f8"/>
+      <w:rFonts w:ascii="Consolas" w:hAnsi="Consolas"/>
+      <w:color w:val="EF2929"/>
+      <w:sz w:val="22"/>
+      <w:shd w:val="clear" w:color="auto" w:fill="F8F8F8"/>
     </w:rPr>
   </w:style>
   <w:style w:type="character" w:customStyle="1" w:styleId="ErrorTok">
     <w:name w:val="ErrorTok"/>
     <w:basedOn w:val="VerbatimChar"/>
     <w:rPr>
-      <w:color w:val="a40000"/>
-      <w:shd w:val="clear" w:fill="f8f8f8"/>
+      <w:rFonts w:ascii="Consolas" w:hAnsi="Consolas"/>
       <w:b/>
+      <w:color w:val="A40000"/>
+      <w:sz w:val="22"/>
+      <w:shd w:val="clear" w:color="auto" w:fill="F8F8F8"/>
     </w:rPr>
   </w:style>
   <w:style w:type="character" w:customStyle="1" w:styleId="NormalTok">
     <w:name w:val="NormalTok"/>
     <w:basedOn w:val="VerbatimChar"/>
     <w:rPr>
-      <w:shd w:val="clear" w:fill="f8f8f8"/>
+      <w:rFonts w:ascii="Consolas" w:hAnsi="Consolas"/>
+      <w:sz w:val="22"/>
+      <w:shd w:val="clear" w:color="auto" w:fill="F8F8F8"/>
     </w:rPr>
   </w:style>
 </w:styles>

</xml_diff>